<commit_message>
update RDF structure and documentation; add new namespaces and correct XML serialization
</commit_message>
<xml_diff>
--- a/hf2_dokumentacio.docx
+++ b/hf2_dokumentacio.docx
@@ -9,33 +9,15 @@
           <w:tab w:val="left" w:pos="4320"/>
         </w:tabs>
         <w:jc w:val="center"/>
+        <w:rPr>
+          <w:lang w:val="hu-HU"/>
+        </w:rPr>
       </w:pPr>
       <w:r>
-        <w:t xml:space="preserve">RDF </w:t>
-      </w:r>
-      <w:proofErr w:type="spellStart"/>
-      <w:r>
-        <w:t>modellezés</w:t>
-      </w:r>
-      <w:proofErr w:type="spellEnd"/>
-      <w:r>
-        <w:t xml:space="preserve">, HF2 </w:t>
-      </w:r>
-      <w:proofErr w:type="spellStart"/>
-      <w:r>
-        <w:t>dokumentáció</w:t>
-      </w:r>
-      <w:proofErr w:type="spellEnd"/>
-    </w:p>
-    <w:p>
-      <w:pPr>
-        <w:tabs>
-          <w:tab w:val="left" w:pos="4590"/>
-        </w:tabs>
-      </w:pPr>
-      <w:r>
-        <w:tab/>
-        <w:t>Szokoly-Angyal Armand</w:t>
+        <w:rPr>
+          <w:lang w:val="hu-HU"/>
+        </w:rPr>
+        <w:t>RDF modellezés, HF2 dokumentáció</w:t>
       </w:r>
     </w:p>
     <w:p>
@@ -43,99 +25,126 @@
         <w:tabs>
           <w:tab w:val="left" w:pos="4590"/>
         </w:tabs>
-        <w:spacing w:line="360" w:lineRule="auto"/>
-        <w:jc w:val="both"/>
+        <w:rPr>
+          <w:lang w:val="hu-HU"/>
+        </w:rPr>
       </w:pPr>
+      <w:r>
+        <w:rPr>
+          <w:lang w:val="hu-HU"/>
+        </w:rPr>
+        <w:tab/>
+        <w:t>Szokoly-Angyal Armand</w:t>
+      </w:r>
+    </w:p>
+    <w:p>
+      <w:pPr>
+        <w:rPr>
+          <w:lang w:val="hu-HU"/>
+        </w:rPr>
+      </w:pPr>
+      <w:r>
+        <w:rPr>
+          <w:lang w:val="hu-HU"/>
+        </w:rPr>
+        <w:t>Ezen házifeladat célja egy természetesnyelv-feldolgozó alkalmazás készítése, mely tetszőleges szövegből RDF hármasokat állít elő</w:t>
+      </w:r>
+      <w:r>
+        <w:rPr>
+          <w:lang w:val="hu-HU"/>
+        </w:rPr>
+        <w:t xml:space="preserve"> automatikusan, majd ezeket RDF4j adatbázisba tölti fel, ahová lekérdezések fogalmazhatóak meg egy szöveges interfészen keresztül.</w:t>
+      </w:r>
+    </w:p>
+    <w:p>
+      <w:pPr>
+        <w:pStyle w:val="Cmsor1"/>
+        <w:rPr>
+          <w:lang w:val="hu-HU"/>
+        </w:rPr>
+      </w:pPr>
+      <w:r>
+        <w:rPr>
+          <w:lang w:val="hu-HU"/>
+        </w:rPr>
+        <w:t>A feldolgozás lépései</w:t>
+      </w:r>
+    </w:p>
+    <w:p>
+      <w:pPr>
+        <w:rPr>
+          <w:lang w:val="hu-HU"/>
+        </w:rPr>
+      </w:pPr>
+      <w:r>
+        <w:rPr>
+          <w:lang w:val="hu-HU"/>
+        </w:rPr>
+        <w:t>[…]</w:t>
+      </w:r>
+    </w:p>
+    <w:p>
+      <w:pPr>
+        <w:pStyle w:val="Cmsor2"/>
+        <w:rPr>
+          <w:lang w:val="hu-HU"/>
+        </w:rPr>
+      </w:pPr>
+      <w:r>
+        <w:rPr>
+          <w:lang w:val="hu-HU"/>
+        </w:rPr>
+        <w:t>RDF4j adatbázishoz az XML fájl előállítása</w:t>
+      </w:r>
+    </w:p>
+    <w:p>
+      <w:pPr>
+        <w:rPr>
+          <w:lang w:val="hu-HU"/>
+        </w:rPr>
+      </w:pPr>
+      <w:r>
+        <w:rPr>
+          <w:lang w:val="hu-HU"/>
+        </w:rPr>
+        <w:t>[…]</w:t>
+      </w:r>
+    </w:p>
+    <w:p>
+      <w:pPr>
+        <w:pStyle w:val="Cmsor2"/>
+        <w:rPr>
+          <w:lang w:val="hu-HU"/>
+        </w:rPr>
+      </w:pPr>
+      <w:r>
+        <w:rPr>
+          <w:lang w:val="hu-HU"/>
+        </w:rPr>
+        <w:t xml:space="preserve">RDF4j adatbázisban példa </w:t>
+      </w:r>
       <w:proofErr w:type="spellStart"/>
       <w:r>
-        <w:t>Első</w:t>
+        <w:rPr>
+          <w:lang w:val="hu-HU"/>
+        </w:rPr>
+        <w:t>SparQL</w:t>
       </w:r>
       <w:proofErr w:type="spellEnd"/>
       <w:r>
-        <w:t xml:space="preserve"> </w:t>
-      </w:r>
-      <w:proofErr w:type="spellStart"/>
-      <w:r>
-        <w:t>lépésként</w:t>
-      </w:r>
-      <w:proofErr w:type="spellEnd"/>
-      <w:r>
-        <w:t xml:space="preserve"> a </w:t>
-      </w:r>
-      <w:proofErr w:type="spellStart"/>
-      <w:r>
-        <w:t>kiválasztott</w:t>
-      </w:r>
-      <w:proofErr w:type="spellEnd"/>
-      <w:r>
-        <w:t xml:space="preserve"> </w:t>
-      </w:r>
-      <w:proofErr w:type="spellStart"/>
-      <w:r>
-        <w:t>szöveg</w:t>
-      </w:r>
-      <w:proofErr w:type="spellEnd"/>
-      <w:r>
-        <w:t xml:space="preserve"> NLP pipeline </w:t>
-      </w:r>
-      <w:proofErr w:type="spellStart"/>
-      <w:r>
-        <w:t>szerinti</w:t>
-      </w:r>
-      <w:proofErr w:type="spellEnd"/>
-      <w:r>
-        <w:t xml:space="preserve"> </w:t>
-      </w:r>
-      <w:proofErr w:type="spellStart"/>
-      <w:r>
-        <w:t>előfeldolgozására</w:t>
-      </w:r>
-      <w:proofErr w:type="spellEnd"/>
-      <w:r>
-        <w:t xml:space="preserve"> volt </w:t>
-      </w:r>
-      <w:proofErr w:type="spellStart"/>
-      <w:r>
-        <w:t>szükség</w:t>
-      </w:r>
-      <w:proofErr w:type="spellEnd"/>
-      <w:r>
-        <w:t xml:space="preserve">, </w:t>
-      </w:r>
-      <w:proofErr w:type="spellStart"/>
-      <w:r>
-        <w:t>álljon</w:t>
-      </w:r>
-      <w:proofErr w:type="spellEnd"/>
-      <w:r>
-        <w:t xml:space="preserve"> </w:t>
-      </w:r>
-      <w:proofErr w:type="spellStart"/>
-      <w:r>
-        <w:t>itt</w:t>
-      </w:r>
-      <w:proofErr w:type="spellEnd"/>
-      <w:r>
-        <w:t xml:space="preserve"> </w:t>
-      </w:r>
-      <w:proofErr w:type="spellStart"/>
-      <w:r>
-        <w:t>erre</w:t>
-      </w:r>
-      <w:proofErr w:type="spellEnd"/>
-      <w:r>
-        <w:t xml:space="preserve"> </w:t>
-      </w:r>
-      <w:proofErr w:type="spellStart"/>
-      <w:r>
-        <w:t>egy</w:t>
-      </w:r>
-      <w:proofErr w:type="spellEnd"/>
-      <w:r>
-        <w:t xml:space="preserve"> </w:t>
+        <w:rPr>
+          <w:lang w:val="hu-HU"/>
+        </w:rPr>
+        <w:t xml:space="preserve"> lekérdezésekre</w:t>
       </w:r>
     </w:p>
-    <w:p/>
+    <w:p>
+      <w:pPr>
+        <w:rPr>
+          <w:lang w:val="de-DE"/>
+        </w:rPr>
+      </w:pPr>
+    </w:p>
     <w:sectPr>
       <w:pgSz w:w="12240" w:h="15840"/>
       <w:pgMar w:top="1440" w:right="1440" w:bottom="1440" w:left="1440" w:header="720" w:footer="720" w:gutter="0"/>
@@ -574,7 +583,6 @@
     <w:next w:val="Norml"/>
     <w:link w:val="Cmsor2Char"/>
     <w:uiPriority w:val="9"/>
-    <w:semiHidden/>
     <w:unhideWhenUsed/>
     <w:qFormat/>
     <w:rsid w:val="003D7B4C"/>
@@ -791,7 +799,6 @@
     <w:basedOn w:val="Bekezdsalapbettpusa"/>
     <w:link w:val="Cmsor2"/>
     <w:uiPriority w:val="9"/>
-    <w:semiHidden/>
     <w:rsid w:val="003D7B4C"/>
     <w:rPr>
       <w:rFonts w:asciiTheme="majorHAnsi" w:eastAsiaTheme="majorEastAsia" w:hAnsiTheme="majorHAnsi" w:cstheme="majorBidi"/>

</xml_diff>

<commit_message>
add integrated CLI solution
</commit_message>
<xml_diff>
--- a/hf2_dokumentacio.docx
+++ b/hf2_dokumentacio.docx
@@ -8,6 +8,7 @@
         <w:tabs>
           <w:tab w:val="left" w:pos="4320"/>
         </w:tabs>
+        <w:spacing w:line="360" w:lineRule="auto"/>
         <w:jc w:val="center"/>
         <w:rPr>
           <w:lang w:val="hu-HU"/>
@@ -25,6 +26,7 @@
         <w:tabs>
           <w:tab w:val="left" w:pos="4590"/>
         </w:tabs>
+        <w:spacing w:line="360" w:lineRule="auto"/>
         <w:rPr>
           <w:lang w:val="hu-HU"/>
         </w:rPr>
@@ -39,6 +41,7 @@
     </w:p>
     <w:p>
       <w:pPr>
+        <w:spacing w:line="360" w:lineRule="auto"/>
         <w:rPr>
           <w:lang w:val="hu-HU"/>
         </w:rPr>
@@ -59,6 +62,7 @@
     <w:p>
       <w:pPr>
         <w:pStyle w:val="Cmsor1"/>
+        <w:spacing w:line="360" w:lineRule="auto"/>
         <w:rPr>
           <w:lang w:val="hu-HU"/>
         </w:rPr>
@@ -72,6 +76,7 @@
     </w:p>
     <w:p>
       <w:pPr>
+        <w:spacing w:line="360" w:lineRule="auto"/>
         <w:rPr>
           <w:lang w:val="hu-HU"/>
         </w:rPr>
@@ -86,6 +91,7 @@
     <w:p>
       <w:pPr>
         <w:pStyle w:val="Cmsor2"/>
+        <w:spacing w:line="360" w:lineRule="auto"/>
         <w:rPr>
           <w:lang w:val="hu-HU"/>
         </w:rPr>
@@ -99,6 +105,7 @@
     </w:p>
     <w:p>
       <w:pPr>
+        <w:spacing w:line="360" w:lineRule="auto"/>
         <w:rPr>
           <w:lang w:val="hu-HU"/>
         </w:rPr>
@@ -113,6 +120,7 @@
     <w:p>
       <w:pPr>
         <w:pStyle w:val="Cmsor2"/>
+        <w:spacing w:line="360" w:lineRule="auto"/>
         <w:rPr>
           <w:lang w:val="hu-HU"/>
         </w:rPr>
@@ -140,8 +148,947 @@
     </w:p>
     <w:p>
       <w:pPr>
-        <w:rPr>
-          <w:lang w:val="de-DE"/>
+        <w:pStyle w:val="Cmsor3"/>
+        <w:rPr>
+          <w:lang w:val="hu-HU"/>
+        </w:rPr>
+      </w:pPr>
+      <w:r>
+        <w:rPr>
+          <w:lang w:val="hu-HU"/>
+        </w:rPr>
+        <w:t xml:space="preserve">A RDF4j </w:t>
+      </w:r>
+      <w:proofErr w:type="spellStart"/>
+      <w:r>
+        <w:rPr>
+          <w:lang w:val="hu-HU"/>
+        </w:rPr>
+        <w:t>Workbench</w:t>
+      </w:r>
+      <w:proofErr w:type="spellEnd"/>
+      <w:r>
+        <w:rPr>
+          <w:lang w:val="hu-HU"/>
+        </w:rPr>
+        <w:t xml:space="preserve"> segítségével:</w:t>
+      </w:r>
+    </w:p>
+    <w:p>
+      <w:pPr>
+        <w:rPr>
+          <w:lang w:val="hu-HU"/>
+        </w:rPr>
+      </w:pPr>
+      <w:r>
+        <w:rPr>
+          <w:lang w:val="hu-HU"/>
+        </w:rPr>
+        <w:t xml:space="preserve">A </w:t>
+      </w:r>
+      <w:proofErr w:type="spellStart"/>
+      <w:r>
+        <w:rPr>
+          <w:lang w:val="hu-HU"/>
+        </w:rPr>
+        <w:t>repository</w:t>
+      </w:r>
+      <w:proofErr w:type="spellEnd"/>
+      <w:r>
+        <w:rPr>
+          <w:lang w:val="hu-HU"/>
+        </w:rPr>
+        <w:t xml:space="preserve"> létrehozása után az exportált XML fájlt feltöltöttem a </w:t>
+      </w:r>
+      <w:proofErr w:type="spellStart"/>
+      <w:r>
+        <w:rPr>
+          <w:lang w:val="hu-HU"/>
+        </w:rPr>
+        <w:t>WorkBench</w:t>
+      </w:r>
+      <w:proofErr w:type="spellEnd"/>
+      <w:r>
+        <w:rPr>
+          <w:lang w:val="hu-HU"/>
+        </w:rPr>
+        <w:t xml:space="preserve"> felületére, majd példa </w:t>
+      </w:r>
+      <w:proofErr w:type="spellStart"/>
+      <w:r>
+        <w:rPr>
+          <w:lang w:val="hu-HU"/>
+        </w:rPr>
+        <w:t>Query</w:t>
+      </w:r>
+      <w:proofErr w:type="spellEnd"/>
+      <w:r>
+        <w:rPr>
+          <w:lang w:val="hu-HU"/>
+        </w:rPr>
+        <w:t>-ket futtattam:</w:t>
+      </w:r>
+    </w:p>
+    <w:p>
+      <w:pPr>
+        <w:pStyle w:val="Cmsor4"/>
+        <w:rPr>
+          <w:lang w:val="hu-HU"/>
+        </w:rPr>
+      </w:pPr>
+      <w:r>
+        <w:rPr>
+          <w:lang w:val="hu-HU"/>
+        </w:rPr>
+        <w:t>Az összes elem lekérdezése</w:t>
+      </w:r>
+    </w:p>
+    <w:p>
+      <w:pPr>
+        <w:rPr>
+          <w:lang w:val="hu-HU"/>
+        </w:rPr>
+      </w:pPr>
+      <w:proofErr w:type="gramStart"/>
+      <w:r>
+        <w:rPr>
+          <w:lang w:val="hu-HU"/>
+        </w:rPr>
+        <w:t>SELECT ?s</w:t>
+      </w:r>
+      <w:proofErr w:type="gramEnd"/>
+      <w:r>
+        <w:rPr>
+          <w:lang w:val="hu-HU"/>
+        </w:rPr>
+        <w:t xml:space="preserve"> ?p ?o</w:t>
+      </w:r>
+    </w:p>
+    <w:p>
+      <w:pPr>
+        <w:rPr>
+          <w:lang w:val="hu-HU"/>
+        </w:rPr>
+      </w:pPr>
+      <w:r>
+        <w:rPr>
+          <w:lang w:val="hu-HU"/>
+        </w:rPr>
+        <w:t>WHERE {</w:t>
+      </w:r>
+    </w:p>
+    <w:p>
+      <w:pPr>
+        <w:rPr>
+          <w:lang w:val="hu-HU"/>
+        </w:rPr>
+      </w:pPr>
+      <w:r>
+        <w:rPr>
+          <w:lang w:val="hu-HU"/>
+        </w:rPr>
+        <w:t xml:space="preserve">  </w:t>
+      </w:r>
+      <w:proofErr w:type="gramStart"/>
+      <w:r>
+        <w:rPr>
+          <w:lang w:val="hu-HU"/>
+        </w:rPr>
+        <w:t>?s</w:t>
+      </w:r>
+      <w:proofErr w:type="gramEnd"/>
+      <w:r>
+        <w:rPr>
+          <w:lang w:val="hu-HU"/>
+        </w:rPr>
+        <w:t xml:space="preserve"> ?p ?o .</w:t>
+      </w:r>
+    </w:p>
+    <w:p>
+      <w:pPr>
+        <w:rPr>
+          <w:lang w:val="hu-HU"/>
+        </w:rPr>
+      </w:pPr>
+      <w:r>
+        <w:rPr>
+          <w:lang w:val="hu-HU"/>
+        </w:rPr>
+        <w:t>}</w:t>
+      </w:r>
+    </w:p>
+    <w:p>
+      <w:pPr>
+        <w:rPr>
+          <w:lang w:val="hu-HU"/>
+        </w:rPr>
+      </w:pPr>
+      <w:r>
+        <w:rPr>
+          <w:lang w:val="hu-HU"/>
+        </w:rPr>
+        <w:t>Eredmény:</w:t>
+      </w:r>
+    </w:p>
+    <w:p>
+      <w:pPr>
+        <w:rPr>
+          <w:lang w:val="hu-HU"/>
+        </w:rPr>
+      </w:pPr>
+      <w:r>
+        <w:rPr>
+          <w:noProof/>
+          <w:lang w:val="hu-HU"/>
+        </w:rPr>
+        <w:lastRenderedPageBreak/>
+        <w:drawing>
+          <wp:inline distT="0" distB="0" distL="0" distR="0" wp14:anchorId="62399244" wp14:editId="522D202F">
+            <wp:extent cx="5943600" cy="2512060"/>
+            <wp:effectExtent l="0" t="0" r="0" b="2540"/>
+            <wp:docPr id="1604970336" name="Kép 1" descr="A képen szöveg, képernyőkép, szám, Betűtípus látható&#10;&#10;Automatikusan generált leírás"/>
+            <wp:cNvGraphicFramePr>
+              <a:graphicFrameLocks xmlns:a="http://schemas.openxmlformats.org/drawingml/2006/main" noChangeAspect="1"/>
+            </wp:cNvGraphicFramePr>
+            <a:graphic xmlns:a="http://schemas.openxmlformats.org/drawingml/2006/main">
+              <a:graphicData uri="http://schemas.openxmlformats.org/drawingml/2006/picture">
+                <pic:pic xmlns:pic="http://schemas.openxmlformats.org/drawingml/2006/picture">
+                  <pic:nvPicPr>
+                    <pic:cNvPr id="1604970336" name="Kép 1" descr="A képen szöveg, képernyőkép, szám, Betűtípus látható&#10;&#10;Automatikusan generált leírás"/>
+                    <pic:cNvPicPr/>
+                  </pic:nvPicPr>
+                  <pic:blipFill>
+                    <a:blip r:embed="rId4"/>
+                    <a:stretch>
+                      <a:fillRect/>
+                    </a:stretch>
+                  </pic:blipFill>
+                  <pic:spPr>
+                    <a:xfrm>
+                      <a:off x="0" y="0"/>
+                      <a:ext cx="5943600" cy="2512060"/>
+                    </a:xfrm>
+                    <a:prstGeom prst="rect">
+                      <a:avLst/>
+                    </a:prstGeom>
+                  </pic:spPr>
+                </pic:pic>
+              </a:graphicData>
+            </a:graphic>
+          </wp:inline>
+        </w:drawing>
+      </w:r>
+    </w:p>
+    <w:p>
+      <w:pPr>
+        <w:pStyle w:val="Cmsor4"/>
+        <w:rPr>
+          <w:lang w:val="hu-HU"/>
+        </w:rPr>
+      </w:pPr>
+      <w:r>
+        <w:rPr>
+          <w:lang w:val="hu-HU"/>
+        </w:rPr>
+        <w:t>Predikátum szerinti szűrés</w:t>
+      </w:r>
+    </w:p>
+    <w:p>
+      <w:pPr>
+        <w:rPr>
+          <w:lang w:val="hu-HU"/>
+        </w:rPr>
+      </w:pPr>
+      <w:proofErr w:type="gramStart"/>
+      <w:r>
+        <w:rPr>
+          <w:lang w:val="hu-HU"/>
+        </w:rPr>
+        <w:t>SELECT ?s</w:t>
+      </w:r>
+      <w:proofErr w:type="gramEnd"/>
+      <w:r>
+        <w:rPr>
+          <w:lang w:val="hu-HU"/>
+        </w:rPr>
+        <w:t xml:space="preserve"> ?o</w:t>
+      </w:r>
+    </w:p>
+    <w:p>
+      <w:pPr>
+        <w:rPr>
+          <w:lang w:val="hu-HU"/>
+        </w:rPr>
+      </w:pPr>
+      <w:r>
+        <w:rPr>
+          <w:lang w:val="hu-HU"/>
+        </w:rPr>
+        <w:t>WHERE {</w:t>
+      </w:r>
+    </w:p>
+    <w:p>
+      <w:pPr>
+        <w:rPr>
+          <w:lang w:val="hu-HU"/>
+        </w:rPr>
+      </w:pPr>
+      <w:r>
+        <w:rPr>
+          <w:lang w:val="hu-HU"/>
+        </w:rPr>
+        <w:t xml:space="preserve">  </w:t>
+      </w:r>
+      <w:proofErr w:type="gramStart"/>
+      <w:r>
+        <w:rPr>
+          <w:lang w:val="hu-HU"/>
+        </w:rPr>
+        <w:t>?s</w:t>
+      </w:r>
+      <w:proofErr w:type="gramEnd"/>
+      <w:r>
+        <w:rPr>
+          <w:lang w:val="hu-HU"/>
+        </w:rPr>
+        <w:t xml:space="preserve"> &lt;http://hf2.org/jelez&gt; ?o .</w:t>
+      </w:r>
+    </w:p>
+    <w:p>
+      <w:pPr>
+        <w:rPr>
+          <w:lang w:val="hu-HU"/>
+        </w:rPr>
+      </w:pPr>
+      <w:r>
+        <w:rPr>
+          <w:lang w:val="hu-HU"/>
+        </w:rPr>
+        <w:t>}</w:t>
+      </w:r>
+    </w:p>
+    <w:p>
+      <w:pPr>
+        <w:rPr>
+          <w:lang w:val="hu-HU"/>
+        </w:rPr>
+      </w:pPr>
+      <w:r>
+        <w:rPr>
+          <w:lang w:val="hu-HU"/>
+        </w:rPr>
+        <w:t>Eredmény:</w:t>
+      </w:r>
+    </w:p>
+    <w:p>
+      <w:pPr>
+        <w:rPr>
+          <w:lang w:val="hu-HU"/>
+        </w:rPr>
+      </w:pPr>
+      <w:r>
+        <w:rPr>
+          <w:noProof/>
+          <w:lang w:val="hu-HU"/>
+        </w:rPr>
+        <w:drawing>
+          <wp:inline distT="0" distB="0" distL="0" distR="0" wp14:anchorId="515F3E19" wp14:editId="61238990">
+            <wp:extent cx="4496427" cy="1790950"/>
+            <wp:effectExtent l="0" t="0" r="0" b="0"/>
+            <wp:docPr id="769644762" name="Kép 1" descr="A képen szöveg, képernyőkép, Betűtípus, szám látható&#10;&#10;Automatikusan generált leírás"/>
+            <wp:cNvGraphicFramePr>
+              <a:graphicFrameLocks xmlns:a="http://schemas.openxmlformats.org/drawingml/2006/main" noChangeAspect="1"/>
+            </wp:cNvGraphicFramePr>
+            <a:graphic xmlns:a="http://schemas.openxmlformats.org/drawingml/2006/main">
+              <a:graphicData uri="http://schemas.openxmlformats.org/drawingml/2006/picture">
+                <pic:pic xmlns:pic="http://schemas.openxmlformats.org/drawingml/2006/picture">
+                  <pic:nvPicPr>
+                    <pic:cNvPr id="769644762" name="Kép 1" descr="A képen szöveg, képernyőkép, Betűtípus, szám látható&#10;&#10;Automatikusan generált leírás"/>
+                    <pic:cNvPicPr/>
+                  </pic:nvPicPr>
+                  <pic:blipFill>
+                    <a:blip r:embed="rId5"/>
+                    <a:stretch>
+                      <a:fillRect/>
+                    </a:stretch>
+                  </pic:blipFill>
+                  <pic:spPr>
+                    <a:xfrm>
+                      <a:off x="0" y="0"/>
+                      <a:ext cx="4496427" cy="1790950"/>
+                    </a:xfrm>
+                    <a:prstGeom prst="rect">
+                      <a:avLst/>
+                    </a:prstGeom>
+                  </pic:spPr>
+                </pic:pic>
+              </a:graphicData>
+            </a:graphic>
+          </wp:inline>
+        </w:drawing>
+      </w:r>
+    </w:p>
+    <w:p>
+      <w:pPr>
+        <w:pStyle w:val="Cmsor4"/>
+        <w:rPr>
+          <w:lang w:val="hu-HU"/>
+        </w:rPr>
+      </w:pPr>
+      <w:r>
+        <w:rPr>
+          <w:lang w:val="hu-HU"/>
+        </w:rPr>
+        <w:t>Veszélyt jelző táblák lekérdezése</w:t>
+      </w:r>
+    </w:p>
+    <w:p>
+      <w:pPr>
+        <w:rPr>
+          <w:lang w:val="hu-HU"/>
+        </w:rPr>
+      </w:pPr>
+      <w:proofErr w:type="gramStart"/>
+      <w:r>
+        <w:rPr>
+          <w:lang w:val="hu-HU"/>
+        </w:rPr>
+        <w:t>SELECT ?</w:t>
+      </w:r>
+      <w:proofErr w:type="spellStart"/>
+      <w:r>
+        <w:rPr>
+          <w:lang w:val="hu-HU"/>
+        </w:rPr>
+        <w:t>subject</w:t>
+      </w:r>
+      <w:proofErr w:type="spellEnd"/>
+      <w:proofErr w:type="gramEnd"/>
+      <w:r>
+        <w:rPr>
+          <w:lang w:val="hu-HU"/>
+        </w:rPr>
+        <w:t xml:space="preserve"> ?</w:t>
+      </w:r>
+      <w:proofErr w:type="spellStart"/>
+      <w:r>
+        <w:rPr>
+          <w:lang w:val="hu-HU"/>
+        </w:rPr>
+        <w:t>object</w:t>
+      </w:r>
+      <w:proofErr w:type="spellEnd"/>
+    </w:p>
+    <w:p>
+      <w:pPr>
+        <w:rPr>
+          <w:lang w:val="hu-HU"/>
+        </w:rPr>
+      </w:pPr>
+      <w:r>
+        <w:rPr>
+          <w:lang w:val="hu-HU"/>
+        </w:rPr>
+        <w:t>WHERE {</w:t>
+      </w:r>
+    </w:p>
+    <w:p>
+      <w:pPr>
+        <w:rPr>
+          <w:lang w:val="hu-HU"/>
+        </w:rPr>
+      </w:pPr>
+      <w:r>
+        <w:rPr>
+          <w:lang w:val="hu-HU"/>
+        </w:rPr>
+        <w:t xml:space="preserve">  </w:t>
+      </w:r>
+      <w:proofErr w:type="gramStart"/>
+      <w:r>
+        <w:rPr>
+          <w:lang w:val="hu-HU"/>
+        </w:rPr>
+        <w:t>?</w:t>
+      </w:r>
+      <w:proofErr w:type="spellStart"/>
+      <w:r>
+        <w:rPr>
+          <w:lang w:val="hu-HU"/>
+        </w:rPr>
+        <w:t>subject</w:t>
+      </w:r>
+      <w:proofErr w:type="spellEnd"/>
+      <w:proofErr w:type="gramEnd"/>
+      <w:r>
+        <w:rPr>
+          <w:lang w:val="hu-HU"/>
+        </w:rPr>
+        <w:t xml:space="preserve"> ?</w:t>
+      </w:r>
+      <w:proofErr w:type="spellStart"/>
+      <w:r>
+        <w:rPr>
+          <w:lang w:val="hu-HU"/>
+        </w:rPr>
+        <w:t>predicate</w:t>
+      </w:r>
+      <w:proofErr w:type="spellEnd"/>
+      <w:r>
+        <w:rPr>
+          <w:lang w:val="hu-HU"/>
+        </w:rPr>
+        <w:t xml:space="preserve"> ?</w:t>
+      </w:r>
+      <w:proofErr w:type="spellStart"/>
+      <w:r>
+        <w:rPr>
+          <w:lang w:val="hu-HU"/>
+        </w:rPr>
+        <w:t>object</w:t>
+      </w:r>
+      <w:proofErr w:type="spellEnd"/>
+      <w:r>
+        <w:rPr>
+          <w:lang w:val="hu-HU"/>
+        </w:rPr>
+        <w:t xml:space="preserve"> .</w:t>
+      </w:r>
+    </w:p>
+    <w:p>
+      <w:pPr>
+        <w:rPr>
+          <w:lang w:val="hu-HU"/>
+        </w:rPr>
+      </w:pPr>
+      <w:r>
+        <w:rPr>
+          <w:lang w:val="hu-HU"/>
+        </w:rPr>
+        <w:t xml:space="preserve">  FILTER(CONTAINS(STR</w:t>
+      </w:r>
+      <w:proofErr w:type="gramStart"/>
+      <w:r>
+        <w:rPr>
+          <w:lang w:val="hu-HU"/>
+        </w:rPr>
+        <w:t>(?</w:t>
+      </w:r>
+      <w:proofErr w:type="spellStart"/>
+      <w:r>
+        <w:rPr>
+          <w:lang w:val="hu-HU"/>
+        </w:rPr>
+        <w:t>object</w:t>
+      </w:r>
+      <w:proofErr w:type="spellEnd"/>
+      <w:proofErr w:type="gramEnd"/>
+      <w:r>
+        <w:rPr>
+          <w:lang w:val="hu-HU"/>
+        </w:rPr>
+        <w:t>), "veszély"))</w:t>
+      </w:r>
+    </w:p>
+    <w:p>
+      <w:pPr>
+        <w:rPr>
+          <w:lang w:val="hu-HU"/>
+        </w:rPr>
+      </w:pPr>
+      <w:r>
+        <w:rPr>
+          <w:lang w:val="hu-HU"/>
+        </w:rPr>
+        <w:t>}</w:t>
+      </w:r>
+    </w:p>
+    <w:p>
+      <w:pPr>
+        <w:rPr>
+          <w:lang w:val="hu-HU"/>
+        </w:rPr>
+      </w:pPr>
+      <w:r>
+        <w:rPr>
+          <w:lang w:val="hu-HU"/>
+        </w:rPr>
+        <w:lastRenderedPageBreak/>
+        <w:t>Eredmény:</w:t>
+      </w:r>
+    </w:p>
+    <w:p>
+      <w:pPr>
+        <w:rPr>
+          <w:lang w:val="hu-HU"/>
+        </w:rPr>
+      </w:pPr>
+      <w:r>
+        <w:rPr>
+          <w:noProof/>
+          <w:lang w:val="hu-HU"/>
+        </w:rPr>
+        <w:drawing>
+          <wp:inline distT="0" distB="0" distL="0" distR="0" wp14:anchorId="492F621C" wp14:editId="0874C8AE">
+            <wp:extent cx="4620270" cy="2610214"/>
+            <wp:effectExtent l="0" t="0" r="8890" b="0"/>
+            <wp:docPr id="557418409" name="Kép 1" descr="A képen szöveg, képernyőkép, Betűtípus, szám látható&#10;&#10;Automatikusan generált leírás"/>
+            <wp:cNvGraphicFramePr>
+              <a:graphicFrameLocks xmlns:a="http://schemas.openxmlformats.org/drawingml/2006/main" noChangeAspect="1"/>
+            </wp:cNvGraphicFramePr>
+            <a:graphic xmlns:a="http://schemas.openxmlformats.org/drawingml/2006/main">
+              <a:graphicData uri="http://schemas.openxmlformats.org/drawingml/2006/picture">
+                <pic:pic xmlns:pic="http://schemas.openxmlformats.org/drawingml/2006/picture">
+                  <pic:nvPicPr>
+                    <pic:cNvPr id="557418409" name="Kép 1" descr="A képen szöveg, képernyőkép, Betűtípus, szám látható&#10;&#10;Automatikusan generált leírás"/>
+                    <pic:cNvPicPr/>
+                  </pic:nvPicPr>
+                  <pic:blipFill>
+                    <a:blip r:embed="rId6"/>
+                    <a:stretch>
+                      <a:fillRect/>
+                    </a:stretch>
+                  </pic:blipFill>
+                  <pic:spPr>
+                    <a:xfrm>
+                      <a:off x="0" y="0"/>
+                      <a:ext cx="4620270" cy="2610214"/>
+                    </a:xfrm>
+                    <a:prstGeom prst="rect">
+                      <a:avLst/>
+                    </a:prstGeom>
+                  </pic:spPr>
+                </pic:pic>
+              </a:graphicData>
+            </a:graphic>
+          </wp:inline>
+        </w:drawing>
+      </w:r>
+    </w:p>
+    <w:p>
+      <w:pPr>
+        <w:pStyle w:val="Cmsor2"/>
+        <w:rPr>
+          <w:lang w:val="hu-HU"/>
+        </w:rPr>
+      </w:pPr>
+      <w:r>
+        <w:rPr>
+          <w:lang w:val="hu-HU"/>
+        </w:rPr>
+        <w:t xml:space="preserve">Integrált </w:t>
+      </w:r>
+      <w:r>
+        <w:rPr>
+          <w:lang w:val="hu-HU"/>
+        </w:rPr>
+        <w:t xml:space="preserve">CLI </w:t>
+      </w:r>
+      <w:r>
+        <w:rPr>
+          <w:lang w:val="hu-HU"/>
+        </w:rPr>
+        <w:t>megoldás</w:t>
+      </w:r>
+    </w:p>
+    <w:p>
+      <w:pPr>
+        <w:rPr>
+          <w:lang w:val="hu-HU"/>
+        </w:rPr>
+      </w:pPr>
+      <w:r>
+        <w:rPr>
+          <w:lang w:val="hu-HU"/>
+        </w:rPr>
+        <w:t>A fent implementált kódot egy CLI parancssori eszközbe integráltam, melyet egy .</w:t>
+      </w:r>
+      <w:proofErr w:type="spellStart"/>
+      <w:r>
+        <w:rPr>
+          <w:lang w:val="hu-HU"/>
+        </w:rPr>
+        <w:t>config</w:t>
+      </w:r>
+      <w:proofErr w:type="spellEnd"/>
+      <w:r>
+        <w:rPr>
+          <w:lang w:val="hu-HU"/>
+        </w:rPr>
+        <w:t xml:space="preserve"> fájlon keresztül lehet konfigurálni. A fájl szintaktikája az alábbiakként fest:</w:t>
+      </w:r>
+    </w:p>
+    <w:p>
+      <w:pPr>
+        <w:rPr>
+          <w:lang w:val="hu-HU"/>
+        </w:rPr>
+      </w:pPr>
+      <w:r>
+        <w:rPr>
+          <w:lang w:val="hu-HU"/>
+        </w:rPr>
+        <w:t>[</w:t>
+      </w:r>
+      <w:proofErr w:type="spellStart"/>
+      <w:r>
+        <w:rPr>
+          <w:lang w:val="hu-HU"/>
+        </w:rPr>
+        <w:t>Files</w:t>
+      </w:r>
+      <w:proofErr w:type="spellEnd"/>
+      <w:r>
+        <w:rPr>
+          <w:lang w:val="hu-HU"/>
+        </w:rPr>
+        <w:t>]</w:t>
+      </w:r>
+    </w:p>
+    <w:p>
+      <w:pPr>
+        <w:rPr>
+          <w:lang w:val="hu-HU"/>
+        </w:rPr>
+      </w:pPr>
+      <w:proofErr w:type="spellStart"/>
+      <w:r>
+        <w:rPr>
+          <w:lang w:val="hu-HU"/>
+        </w:rPr>
+        <w:t>input_file</w:t>
+      </w:r>
+      <w:proofErr w:type="spellEnd"/>
+      <w:r>
+        <w:rPr>
+          <w:lang w:val="hu-HU"/>
+        </w:rPr>
+        <w:t xml:space="preserve"> = input_text.txt</w:t>
+      </w:r>
+    </w:p>
+    <w:p>
+      <w:pPr>
+        <w:rPr>
+          <w:lang w:val="hu-HU"/>
+        </w:rPr>
+      </w:pPr>
+      <w:proofErr w:type="spellStart"/>
+      <w:r>
+        <w:rPr>
+          <w:lang w:val="hu-HU"/>
+        </w:rPr>
+        <w:t>output_file</w:t>
+      </w:r>
+      <w:proofErr w:type="spellEnd"/>
+      <w:r>
+        <w:rPr>
+          <w:lang w:val="hu-HU"/>
+        </w:rPr>
+        <w:t xml:space="preserve"> = hf2.rdf</w:t>
+      </w:r>
+    </w:p>
+    <w:p>
+      <w:pPr>
+        <w:rPr>
+          <w:lang w:val="hu-HU"/>
+        </w:rPr>
+      </w:pPr>
+    </w:p>
+    <w:p>
+      <w:pPr>
+        <w:rPr>
+          <w:lang w:val="hu-HU"/>
+        </w:rPr>
+      </w:pPr>
+      <w:r>
+        <w:rPr>
+          <w:lang w:val="hu-HU"/>
+        </w:rPr>
+        <w:t xml:space="preserve">Ahol az </w:t>
+      </w:r>
+      <w:r>
+        <w:rPr>
+          <w:lang w:val="hu-HU"/>
+        </w:rPr>
+        <w:t xml:space="preserve">input fájl a </w:t>
+      </w:r>
+      <w:proofErr w:type="spellStart"/>
+      <w:r>
+        <w:rPr>
+          <w:lang w:val="hu-HU"/>
+        </w:rPr>
+        <w:t>parsolandó</w:t>
+      </w:r>
+      <w:proofErr w:type="spellEnd"/>
+      <w:r>
+        <w:rPr>
+          <w:lang w:val="hu-HU"/>
+        </w:rPr>
+        <w:t xml:space="preserve"> szöveget tartalmazza </w:t>
+      </w:r>
+      <w:proofErr w:type="spellStart"/>
+      <w:r>
+        <w:rPr>
+          <w:lang w:val="hu-HU"/>
+        </w:rPr>
+        <w:t>raw</w:t>
+      </w:r>
+      <w:proofErr w:type="spellEnd"/>
+      <w:r>
+        <w:rPr>
+          <w:lang w:val="hu-HU"/>
+        </w:rPr>
+        <w:t xml:space="preserve"> </w:t>
+      </w:r>
+      <w:proofErr w:type="spellStart"/>
+      <w:r>
+        <w:rPr>
+          <w:lang w:val="hu-HU"/>
+        </w:rPr>
+        <w:t>txt</w:t>
+      </w:r>
+      <w:proofErr w:type="spellEnd"/>
+      <w:r>
+        <w:rPr>
+          <w:lang w:val="hu-HU"/>
+        </w:rPr>
+        <w:t xml:space="preserve"> formátumban, az output fájl pedig az </w:t>
+      </w:r>
+      <w:proofErr w:type="spellStart"/>
+      <w:r>
+        <w:rPr>
+          <w:lang w:val="hu-HU"/>
+        </w:rPr>
+        <w:t>rdf</w:t>
+      </w:r>
+      <w:proofErr w:type="spellEnd"/>
+      <w:r>
+        <w:rPr>
+          <w:lang w:val="hu-HU"/>
+        </w:rPr>
+        <w:t xml:space="preserve"> </w:t>
+      </w:r>
+      <w:proofErr w:type="spellStart"/>
+      <w:r>
+        <w:rPr>
+          <w:lang w:val="hu-HU"/>
+        </w:rPr>
+        <w:t>xml</w:t>
+      </w:r>
+      <w:proofErr w:type="spellEnd"/>
+      <w:r>
+        <w:rPr>
+          <w:lang w:val="hu-HU"/>
+        </w:rPr>
+        <w:t xml:space="preserve"> fájl helyét specifikálja (ha a felhasználó azt külön manuálisan is fel szeretné használni).</w:t>
+      </w:r>
+    </w:p>
+    <w:p>
+      <w:pPr>
+        <w:rPr>
+          <w:lang w:val="hu-HU"/>
+        </w:rPr>
+      </w:pPr>
+      <w:r>
+        <w:rPr>
+          <w:lang w:val="hu-HU"/>
+        </w:rPr>
+        <w:t xml:space="preserve">A main-t elindítva az alkalmazás már el is készíti az </w:t>
+      </w:r>
+      <w:proofErr w:type="spellStart"/>
+      <w:r>
+        <w:rPr>
+          <w:lang w:val="hu-HU"/>
+        </w:rPr>
+        <w:t>rdf</w:t>
+      </w:r>
+      <w:proofErr w:type="spellEnd"/>
+      <w:r>
+        <w:rPr>
+          <w:lang w:val="hu-HU"/>
+        </w:rPr>
+        <w:t xml:space="preserve"> hármasokat, azokat a konzolra is kinyomtatja. Az output fájlt is automatikusan elmenti. Ezután a „</w:t>
+      </w:r>
+      <w:r>
+        <w:rPr>
+          <w:rFonts w:ascii="Cambria Math" w:hAnsi="Cambria Math" w:cs="Cambria Math"/>
+          <w:lang w:val="hu-HU"/>
+        </w:rPr>
+        <w:t>&gt;&gt;</w:t>
+      </w:r>
+      <w:r>
+        <w:rPr>
+          <w:lang w:val="hu-HU"/>
+        </w:rPr>
+        <w:t xml:space="preserve">&gt;” jel után tudunk </w:t>
+      </w:r>
+      <w:proofErr w:type="spellStart"/>
+      <w:r>
+        <w:rPr>
+          <w:lang w:val="hu-HU"/>
+        </w:rPr>
+        <w:t>SparQL</w:t>
+      </w:r>
+      <w:proofErr w:type="spellEnd"/>
+      <w:r>
+        <w:rPr>
+          <w:lang w:val="hu-HU"/>
+        </w:rPr>
+        <w:t xml:space="preserve"> parancsokat kiadni, melyekre az outputot formázás nélkül kiírja az alkalmazás. Példa futás közben:</w:t>
+      </w:r>
+    </w:p>
+    <w:p>
+      <w:pPr>
+        <w:rPr>
+          <w:lang w:val="hu-HU"/>
+        </w:rPr>
+      </w:pPr>
+      <w:r>
+        <w:rPr>
+          <w:lang w:val="hu-HU"/>
+        </w:rPr>
+        <w:lastRenderedPageBreak/>
+        <w:drawing>
+          <wp:inline distT="0" distB="0" distL="0" distR="0" wp14:anchorId="3AE00421" wp14:editId="722FC820">
+            <wp:extent cx="5943600" cy="1637665"/>
+            <wp:effectExtent l="0" t="0" r="0" b="635"/>
+            <wp:docPr id="148140430" name="Kép 1" descr="A képen szöveg, képernyőkép, Betűtípus látható&#10;&#10;Automatikusan generált leírás"/>
+            <wp:cNvGraphicFramePr>
+              <a:graphicFrameLocks xmlns:a="http://schemas.openxmlformats.org/drawingml/2006/main" noChangeAspect="1"/>
+            </wp:cNvGraphicFramePr>
+            <a:graphic xmlns:a="http://schemas.openxmlformats.org/drawingml/2006/main">
+              <a:graphicData uri="http://schemas.openxmlformats.org/drawingml/2006/picture">
+                <pic:pic xmlns:pic="http://schemas.openxmlformats.org/drawingml/2006/picture">
+                  <pic:nvPicPr>
+                    <pic:cNvPr id="148140430" name="Kép 1" descr="A képen szöveg, képernyőkép, Betűtípus látható&#10;&#10;Automatikusan generált leírás"/>
+                    <pic:cNvPicPr/>
+                  </pic:nvPicPr>
+                  <pic:blipFill>
+                    <a:blip r:embed="rId7"/>
+                    <a:stretch>
+                      <a:fillRect/>
+                    </a:stretch>
+                  </pic:blipFill>
+                  <pic:spPr>
+                    <a:xfrm>
+                      <a:off x="0" y="0"/>
+                      <a:ext cx="5943600" cy="1637665"/>
+                    </a:xfrm>
+                    <a:prstGeom prst="rect">
+                      <a:avLst/>
+                    </a:prstGeom>
+                  </pic:spPr>
+                </pic:pic>
+              </a:graphicData>
+            </a:graphic>
+          </wp:inline>
+        </w:drawing>
+      </w:r>
+    </w:p>
+    <w:p>
+      <w:pPr>
+        <w:rPr>
+          <w:lang w:val="hu-HU"/>
         </w:rPr>
       </w:pPr>
     </w:p>
@@ -605,7 +1552,6 @@
     <w:next w:val="Norml"/>
     <w:link w:val="Cmsor3Char"/>
     <w:uiPriority w:val="9"/>
-    <w:semiHidden/>
     <w:unhideWhenUsed/>
     <w:qFormat/>
     <w:rsid w:val="003D7B4C"/>
@@ -628,7 +1574,6 @@
     <w:next w:val="Norml"/>
     <w:link w:val="Cmsor4Char"/>
     <w:uiPriority w:val="9"/>
-    <w:semiHidden/>
     <w:unhideWhenUsed/>
     <w:qFormat/>
     <w:rsid w:val="003D7B4C"/>
@@ -812,7 +1757,6 @@
     <w:basedOn w:val="Bekezdsalapbettpusa"/>
     <w:link w:val="Cmsor3"/>
     <w:uiPriority w:val="9"/>
-    <w:semiHidden/>
     <w:rsid w:val="003D7B4C"/>
     <w:rPr>
       <w:rFonts w:eastAsiaTheme="majorEastAsia" w:cstheme="majorBidi"/>
@@ -826,7 +1770,6 @@
     <w:basedOn w:val="Bekezdsalapbettpusa"/>
     <w:link w:val="Cmsor4"/>
     <w:uiPriority w:val="9"/>
-    <w:semiHidden/>
     <w:rsid w:val="003D7B4C"/>
     <w:rPr>
       <w:rFonts w:eastAsiaTheme="majorEastAsia" w:cstheme="majorBidi"/>

</xml_diff>

<commit_message>
Update README and add RDF database; clean up .gitignore and requirements
</commit_message>
<xml_diff>
--- a/hf2_dokumentacio.docx
+++ b/hf2_dokumentacio.docx
@@ -9,7 +9,7 @@
           <w:tab w:val="left" w:pos="4320"/>
         </w:tabs>
         <w:spacing w:line="360" w:lineRule="auto"/>
-        <w:jc w:val="center"/>
+        <w:jc w:val="both"/>
         <w:rPr>
           <w:lang w:val="hu-HU"/>
         </w:rPr>
@@ -27,6 +27,7 @@
           <w:tab w:val="left" w:pos="4590"/>
         </w:tabs>
         <w:spacing w:line="360" w:lineRule="auto"/>
+        <w:jc w:val="both"/>
         <w:rPr>
           <w:lang w:val="hu-HU"/>
         </w:rPr>
@@ -41,7 +42,23 @@
     </w:p>
     <w:p>
       <w:pPr>
+        <w:pStyle w:val="Cmsor2"/>
+        <w:jc w:val="both"/>
+        <w:rPr>
+          <w:lang w:val="hu-HU"/>
+        </w:rPr>
+      </w:pPr>
+      <w:r>
+        <w:rPr>
+          <w:lang w:val="hu-HU"/>
+        </w:rPr>
+        <w:t>Cél és megoldás összefoglalása</w:t>
+      </w:r>
+    </w:p>
+    <w:p>
+      <w:pPr>
         <w:spacing w:line="360" w:lineRule="auto"/>
+        <w:jc w:val="both"/>
         <w:rPr>
           <w:lang w:val="hu-HU"/>
         </w:rPr>
@@ -56,13 +73,305 @@
         <w:rPr>
           <w:lang w:val="hu-HU"/>
         </w:rPr>
-        <w:t xml:space="preserve"> automatikusan, majd ezeket RDF4j adatbázisba tölti fel, ahová lekérdezések fogalmazhatóak meg egy szöveges interfészen keresztül.</w:t>
-      </w:r>
-    </w:p>
-    <w:p>
-      <w:pPr>
-        <w:pStyle w:val="Cmsor1"/>
+        <w:t xml:space="preserve"> automatikusan, majd ezeket RDF4j adatbázisba tölti fel</w:t>
+      </w:r>
+      <w:r>
+        <w:rPr>
+          <w:lang w:val="hu-HU"/>
+        </w:rPr>
+        <w:t>.</w:t>
+      </w:r>
+      <w:r>
+        <w:rPr>
+          <w:lang w:val="hu-HU"/>
+        </w:rPr>
+        <w:t xml:space="preserve"> </w:t>
+      </w:r>
+      <w:r>
+        <w:rPr>
+          <w:lang w:val="hu-HU"/>
+        </w:rPr>
+        <w:t>A generált adatbázishoz</w:t>
+      </w:r>
+      <w:r>
+        <w:rPr>
+          <w:lang w:val="hu-HU"/>
+        </w:rPr>
+        <w:t xml:space="preserve"> lekérdezések fogalmazhatóak meg egy szöveges</w:t>
+      </w:r>
+      <w:r>
+        <w:rPr>
+          <w:lang w:val="hu-HU"/>
+        </w:rPr>
+        <w:t>, illetve egy webes</w:t>
+      </w:r>
+      <w:r>
+        <w:rPr>
+          <w:lang w:val="hu-HU"/>
+        </w:rPr>
+        <w:t xml:space="preserve"> interfészen keresztül</w:t>
+      </w:r>
+      <w:r>
+        <w:rPr>
+          <w:lang w:val="hu-HU"/>
+        </w:rPr>
+        <w:t xml:space="preserve"> (ez utóbbin intuitívan, </w:t>
+      </w:r>
+      <w:proofErr w:type="spellStart"/>
+      <w:r>
+        <w:rPr>
+          <w:lang w:val="hu-HU"/>
+        </w:rPr>
+        <w:t>SparQL</w:t>
+      </w:r>
+      <w:proofErr w:type="spellEnd"/>
+      <w:r>
+        <w:rPr>
+          <w:lang w:val="hu-HU"/>
+        </w:rPr>
+        <w:t xml:space="preserve"> ismerete nélkül)</w:t>
+      </w:r>
+      <w:r>
+        <w:rPr>
+          <w:lang w:val="hu-HU"/>
+        </w:rPr>
+        <w:t>.</w:t>
+      </w:r>
+    </w:p>
+    <w:p>
+      <w:pPr>
         <w:spacing w:line="360" w:lineRule="auto"/>
+        <w:jc w:val="both"/>
+        <w:rPr>
+          <w:lang w:val="hu-HU"/>
+        </w:rPr>
+      </w:pPr>
+      <w:r>
+        <w:rPr>
+          <w:lang w:val="hu-HU"/>
+        </w:rPr>
+        <w:t>Az alkalmazás angol nyelvű, és a</w:t>
+      </w:r>
+      <w:r>
+        <w:rPr>
+          <w:lang w:val="hu-HU"/>
+        </w:rPr>
+        <w:t xml:space="preserve"> kódbázisban a</w:t>
+      </w:r>
+      <w:r>
+        <w:rPr>
+          <w:lang w:val="hu-HU"/>
+        </w:rPr>
+        <w:t xml:space="preserve"> kommentek is azok, de képes ékezetes karaktereket is kezelni</w:t>
+      </w:r>
+      <w:r>
+        <w:rPr>
+          <w:lang w:val="hu-HU"/>
+        </w:rPr>
+        <w:t>, és az RDF hármasok feldolgozása magyar nyelvre van optimalizálva, azon belül is inkább jogi szövegre, de tetszőleges szövegből képes értelmezhető hármasokat kinyerni</w:t>
+      </w:r>
+      <w:r>
+        <w:rPr>
+          <w:lang w:val="hu-HU"/>
+        </w:rPr>
+        <w:t>.</w:t>
+      </w:r>
+    </w:p>
+    <w:p>
+      <w:pPr>
+        <w:pStyle w:val="Cmsor2"/>
+        <w:jc w:val="both"/>
+        <w:rPr>
+          <w:lang w:val="hu-HU"/>
+        </w:rPr>
+      </w:pPr>
+      <w:r>
+        <w:rPr>
+          <w:lang w:val="hu-HU"/>
+        </w:rPr>
+        <w:t>Megoldás áttekintése</w:t>
+      </w:r>
+    </w:p>
+    <w:p>
+      <w:pPr>
+        <w:jc w:val="both"/>
+        <w:rPr>
+          <w:lang w:val="hu-HU"/>
+        </w:rPr>
+      </w:pPr>
+      <w:r>
+        <w:rPr>
+          <w:lang w:val="hu-HU"/>
+        </w:rPr>
+        <w:t xml:space="preserve">Először a szöveg feldolgozásait fogom részletezni, ide beleértve a szöveg előfeldolgozását NLP </w:t>
+      </w:r>
+      <w:proofErr w:type="spellStart"/>
+      <w:r>
+        <w:rPr>
+          <w:lang w:val="hu-HU"/>
+        </w:rPr>
+        <w:t>pipeline-nal</w:t>
+      </w:r>
+      <w:proofErr w:type="spellEnd"/>
+      <w:r>
+        <w:rPr>
+          <w:lang w:val="hu-HU"/>
+        </w:rPr>
+        <w:t xml:space="preserve">, </w:t>
+      </w:r>
+      <w:proofErr w:type="spellStart"/>
+      <w:r>
+        <w:rPr>
+          <w:lang w:val="hu-HU"/>
+        </w:rPr>
+        <w:t>regex</w:t>
+      </w:r>
+      <w:proofErr w:type="spellEnd"/>
+      <w:r>
+        <w:rPr>
+          <w:lang w:val="hu-HU"/>
+        </w:rPr>
+        <w:t>-szel, majd a .</w:t>
+      </w:r>
+      <w:proofErr w:type="spellStart"/>
+      <w:r>
+        <w:rPr>
+          <w:lang w:val="hu-HU"/>
+        </w:rPr>
+        <w:t>rdf</w:t>
+      </w:r>
+      <w:proofErr w:type="spellEnd"/>
+      <w:r>
+        <w:rPr>
+          <w:lang w:val="hu-HU"/>
+        </w:rPr>
+        <w:t xml:space="preserve"> fájl létrehozását </w:t>
+      </w:r>
+      <w:r>
+        <w:rPr>
+          <w:lang w:val="hu-HU"/>
+        </w:rPr>
+        <w:t xml:space="preserve">megvalósító </w:t>
+      </w:r>
+      <w:proofErr w:type="spellStart"/>
+      <w:r>
+        <w:rPr>
+          <w:lang w:val="hu-HU"/>
+        </w:rPr>
+        <w:t>python</w:t>
+      </w:r>
+      <w:proofErr w:type="spellEnd"/>
+      <w:r>
+        <w:rPr>
+          <w:lang w:val="hu-HU"/>
+        </w:rPr>
+        <w:t xml:space="preserve"> modulomat foglalom össze.</w:t>
+      </w:r>
+    </w:p>
+    <w:p>
+      <w:pPr>
+        <w:jc w:val="both"/>
+        <w:rPr>
+          <w:lang w:val="hu-HU"/>
+        </w:rPr>
+      </w:pPr>
+      <w:r>
+        <w:rPr>
+          <w:lang w:val="hu-HU"/>
+        </w:rPr>
+        <w:t xml:space="preserve">Ezután a megírt </w:t>
+      </w:r>
+      <w:proofErr w:type="spellStart"/>
+      <w:r>
+        <w:rPr>
+          <w:lang w:val="hu-HU"/>
+        </w:rPr>
+        <w:t>SparQL</w:t>
+      </w:r>
+      <w:proofErr w:type="spellEnd"/>
+      <w:r>
+        <w:rPr>
+          <w:lang w:val="hu-HU"/>
+        </w:rPr>
+        <w:t xml:space="preserve"> lekérdezéseket dokumentálom, valamint a példaszövegből kinyert futtatási eredményeket.</w:t>
+      </w:r>
+    </w:p>
+    <w:p>
+      <w:pPr>
+        <w:jc w:val="both"/>
+        <w:rPr>
+          <w:lang w:val="hu-HU"/>
+        </w:rPr>
+      </w:pPr>
+      <w:r>
+        <w:rPr>
+          <w:lang w:val="hu-HU"/>
+        </w:rPr>
+        <w:t>Ezután bemutatom az integrált megoldásom mind CLI, mind webes felületét.</w:t>
+      </w:r>
+    </w:p>
+    <w:p>
+      <w:pPr>
+        <w:jc w:val="both"/>
+        <w:rPr>
+          <w:b/>
+          <w:bCs/>
+          <w:lang w:val="hu-HU"/>
+        </w:rPr>
+      </w:pPr>
+      <w:r>
+        <w:rPr>
+          <w:b/>
+          <w:bCs/>
+          <w:lang w:val="hu-HU"/>
+        </w:rPr>
+        <w:t>A létrehozott adatbázis az alkalmazás gyökérkönyvtárában a hf2_database.rdf fájl.</w:t>
+      </w:r>
+    </w:p>
+    <w:p>
+      <w:pPr>
+        <w:pStyle w:val="Cmsor2"/>
+        <w:rPr>
+          <w:lang w:val="hu-HU"/>
+        </w:rPr>
+      </w:pPr>
+      <w:r>
+        <w:rPr>
+          <w:lang w:val="hu-HU"/>
+        </w:rPr>
+        <w:t>Futtatási környezet követelményei</w:t>
+      </w:r>
+    </w:p>
+    <w:p>
+      <w:pPr>
+        <w:jc w:val="both"/>
+        <w:rPr>
+          <w:lang w:val="hu-HU"/>
+        </w:rPr>
+      </w:pPr>
+      <w:r>
+        <w:rPr>
+          <w:lang w:val="hu-HU"/>
+        </w:rPr>
+        <w:t>Az alkalmazás futtatásához szükséges Python virtuális környezet követ</w:t>
+      </w:r>
+      <w:r>
+        <w:rPr>
+          <w:lang w:val="hu-HU"/>
+        </w:rPr>
+        <w:t>e</w:t>
+      </w:r>
+      <w:r>
+        <w:rPr>
+          <w:lang w:val="hu-HU"/>
+        </w:rPr>
+        <w:t>lményei a requirements.txt fájlban találhatóak.</w:t>
+      </w:r>
+    </w:p>
+    <w:p>
+      <w:pPr>
+        <w:pStyle w:val="Cmsor2"/>
+        <w:jc w:val="both"/>
         <w:rPr>
           <w:lang w:val="hu-HU"/>
         </w:rPr>
@@ -76,22 +385,442 @@
     </w:p>
     <w:p>
       <w:pPr>
-        <w:spacing w:line="360" w:lineRule="auto"/>
-        <w:rPr>
-          <w:lang w:val="hu-HU"/>
-        </w:rPr>
-      </w:pPr>
-      <w:r>
-        <w:rPr>
-          <w:lang w:val="hu-HU"/>
-        </w:rPr>
-        <w:t>[…]</w:t>
+        <w:jc w:val="both"/>
+        <w:rPr>
+          <w:lang w:val="hu-HU"/>
+        </w:rPr>
+      </w:pPr>
+      <w:r>
+        <w:rPr>
+          <w:lang w:val="hu-HU"/>
+        </w:rPr>
+        <w:t>A triple_generator.py fájl</w:t>
+      </w:r>
+      <w:r>
+        <w:rPr>
+          <w:lang w:val="hu-HU"/>
+        </w:rPr>
+        <w:t xml:space="preserve"> szemantikai hármasokat (alany, állítmány, tárgy) von ki egy adott szövegfájlból természetes nyelvfeldolgozó (NLP) módszerekkel. A folyamat a következő lépésekből áll:</w:t>
+      </w:r>
+    </w:p>
+    <w:p>
+      <w:pPr>
+        <w:jc w:val="both"/>
+        <w:rPr>
+          <w:lang w:val="hu-HU"/>
+        </w:rPr>
+      </w:pPr>
+      <w:r>
+        <w:rPr>
+          <w:b/>
+          <w:bCs/>
+          <w:lang w:val="hu-HU"/>
+        </w:rPr>
+        <w:lastRenderedPageBreak/>
+        <w:t>Szöveg előfeldolgozása</w:t>
+      </w:r>
+      <w:r>
+        <w:rPr>
+          <w:lang w:val="hu-HU"/>
+        </w:rPr>
+        <w:t>:</w:t>
+      </w:r>
+    </w:p>
+    <w:p>
+      <w:pPr>
+        <w:jc w:val="both"/>
+        <w:rPr>
+          <w:lang w:val="hu-HU"/>
+        </w:rPr>
+      </w:pPr>
+      <w:r>
+        <w:rPr>
+          <w:lang w:val="hu-HU"/>
+        </w:rPr>
+        <w:t xml:space="preserve">A </w:t>
+      </w:r>
+      <w:proofErr w:type="spellStart"/>
+      <w:r>
+        <w:rPr>
+          <w:lang w:val="hu-HU"/>
+        </w:rPr>
+        <w:t>preprocess_text</w:t>
+      </w:r>
+      <w:proofErr w:type="spellEnd"/>
+      <w:r>
+        <w:rPr>
+          <w:lang w:val="hu-HU"/>
+        </w:rPr>
+        <w:t xml:space="preserve"> függvény eltávolítja a szövegből az olyan mintákat, mint</w:t>
+      </w:r>
+      <w:r>
+        <w:rPr>
+          <w:lang w:val="hu-HU"/>
+        </w:rPr>
+        <w:t xml:space="preserve"> pl.</w:t>
+      </w:r>
+      <w:r>
+        <w:rPr>
+          <w:lang w:val="hu-HU"/>
+        </w:rPr>
+        <w:t xml:space="preserve"> az alcímkék (pl. a), (1)), csillagok és idézőjelek.</w:t>
+      </w:r>
+    </w:p>
+    <w:p>
+      <w:pPr>
+        <w:jc w:val="both"/>
+        <w:rPr>
+          <w:lang w:val="hu-HU"/>
+        </w:rPr>
+      </w:pPr>
+      <w:r>
+        <w:rPr>
+          <w:lang w:val="hu-HU"/>
+        </w:rPr>
+        <w:t>Továbbá normalizálja a szóközöket, több egymást követő szóközt egyetlen szóközzé alakítva.</w:t>
+      </w:r>
+    </w:p>
+    <w:p>
+      <w:pPr>
+        <w:jc w:val="both"/>
+        <w:rPr>
+          <w:lang w:val="hu-HU"/>
+        </w:rPr>
+      </w:pPr>
+      <w:r>
+        <w:rPr>
+          <w:b/>
+          <w:bCs/>
+          <w:lang w:val="hu-HU"/>
+        </w:rPr>
+        <w:t>Hármasok kinyerése</w:t>
+      </w:r>
+      <w:r>
+        <w:rPr>
+          <w:lang w:val="hu-HU"/>
+        </w:rPr>
+        <w:t>:</w:t>
+      </w:r>
+    </w:p>
+    <w:p>
+      <w:pPr>
+        <w:jc w:val="both"/>
+        <w:rPr>
+          <w:lang w:val="hu-HU"/>
+        </w:rPr>
+      </w:pPr>
+      <w:r>
+        <w:rPr>
+          <w:lang w:val="hu-HU"/>
+        </w:rPr>
+        <w:t xml:space="preserve">A </w:t>
+      </w:r>
+      <w:proofErr w:type="spellStart"/>
+      <w:r>
+        <w:rPr>
+          <w:lang w:val="hu-HU"/>
+        </w:rPr>
+        <w:t>generate_triples</w:t>
+      </w:r>
+      <w:proofErr w:type="spellEnd"/>
+      <w:r>
+        <w:rPr>
+          <w:lang w:val="hu-HU"/>
+        </w:rPr>
+        <w:t xml:space="preserve"> függvény betölti a szöveget és a </w:t>
+      </w:r>
+      <w:proofErr w:type="spellStart"/>
+      <w:r>
+        <w:rPr>
+          <w:lang w:val="hu-HU"/>
+        </w:rPr>
+        <w:t>huspacy</w:t>
+      </w:r>
+      <w:proofErr w:type="spellEnd"/>
+      <w:r>
+        <w:rPr>
+          <w:lang w:val="hu-HU"/>
+        </w:rPr>
+        <w:t xml:space="preserve"> NLP modellt alkalmazza annak feldolgozására.</w:t>
+      </w:r>
+    </w:p>
+    <w:p>
+      <w:pPr>
+        <w:jc w:val="both"/>
+        <w:rPr>
+          <w:lang w:val="hu-HU"/>
+        </w:rPr>
+      </w:pPr>
+      <w:r>
+        <w:rPr>
+          <w:lang w:val="hu-HU"/>
+        </w:rPr>
+        <w:t xml:space="preserve">Az </w:t>
+      </w:r>
+      <w:proofErr w:type="spellStart"/>
+      <w:r>
+        <w:rPr>
+          <w:lang w:val="hu-HU"/>
+        </w:rPr>
+        <w:t>extract_triples</w:t>
+      </w:r>
+      <w:proofErr w:type="spellEnd"/>
+      <w:r>
+        <w:rPr>
+          <w:lang w:val="hu-HU"/>
+        </w:rPr>
+        <w:t xml:space="preserve"> függvény a </w:t>
+      </w:r>
+      <w:proofErr w:type="spellStart"/>
+      <w:r>
+        <w:rPr>
+          <w:lang w:val="hu-HU"/>
+        </w:rPr>
+        <w:t>tokenek</w:t>
+      </w:r>
+      <w:proofErr w:type="spellEnd"/>
+      <w:r>
+        <w:rPr>
+          <w:lang w:val="hu-HU"/>
+        </w:rPr>
+        <w:t xml:space="preserve"> függőségi viszonyai alapján az alanyokat, állítmányokat és tárgyakat azonosítja:</w:t>
+      </w:r>
+    </w:p>
+    <w:p>
+      <w:pPr>
+        <w:jc w:val="both"/>
+        <w:rPr>
+          <w:lang w:val="hu-HU"/>
+        </w:rPr>
+      </w:pPr>
+      <w:r>
+        <w:rPr>
+          <w:b/>
+          <w:bCs/>
+          <w:lang w:val="hu-HU"/>
+        </w:rPr>
+        <w:t>Alanyok</w:t>
+      </w:r>
+      <w:r>
+        <w:rPr>
+          <w:lang w:val="hu-HU"/>
+        </w:rPr>
+        <w:t xml:space="preserve">: az </w:t>
+      </w:r>
+      <w:proofErr w:type="spellStart"/>
+      <w:r>
+        <w:rPr>
+          <w:lang w:val="hu-HU"/>
+        </w:rPr>
+        <w:t>nsubj</w:t>
+      </w:r>
+      <w:proofErr w:type="spellEnd"/>
+      <w:r>
+        <w:rPr>
+          <w:lang w:val="hu-HU"/>
+        </w:rPr>
+        <w:t xml:space="preserve"> függőség alapján kerülnek felismerésre, a megfelelő módosítókkal együtt.</w:t>
+      </w:r>
+    </w:p>
+    <w:p>
+      <w:pPr>
+        <w:jc w:val="both"/>
+        <w:rPr>
+          <w:lang w:val="hu-HU"/>
+        </w:rPr>
+      </w:pPr>
+      <w:r>
+        <w:rPr>
+          <w:b/>
+          <w:bCs/>
+          <w:lang w:val="hu-HU"/>
+        </w:rPr>
+        <w:t>Állítmányok</w:t>
+      </w:r>
+      <w:r>
+        <w:rPr>
+          <w:lang w:val="hu-HU"/>
+        </w:rPr>
+        <w:t>: az alany</w:t>
+      </w:r>
+      <w:r>
+        <w:rPr>
+          <w:lang w:val="hu-HU"/>
+        </w:rPr>
+        <w:t xml:space="preserve"> </w:t>
+      </w:r>
+      <w:proofErr w:type="spellStart"/>
+      <w:r>
+        <w:rPr>
+          <w:lang w:val="hu-HU"/>
+        </w:rPr>
+        <w:t>head-jéből</w:t>
+      </w:r>
+      <w:proofErr w:type="spellEnd"/>
+      <w:r>
+        <w:rPr>
+          <w:lang w:val="hu-HU"/>
+        </w:rPr>
+        <w:t xml:space="preserve"> </w:t>
+      </w:r>
+      <w:r>
+        <w:rPr>
+          <w:lang w:val="hu-HU"/>
+        </w:rPr>
+        <w:t>kerülnek kinyerésre.</w:t>
+      </w:r>
+    </w:p>
+    <w:p>
+      <w:pPr>
+        <w:jc w:val="both"/>
+        <w:rPr>
+          <w:lang w:val="hu-HU"/>
+        </w:rPr>
+      </w:pPr>
+      <w:r>
+        <w:rPr>
+          <w:b/>
+          <w:bCs/>
+          <w:lang w:val="hu-HU"/>
+        </w:rPr>
+        <w:t>Tárgyak</w:t>
+      </w:r>
+      <w:r>
+        <w:rPr>
+          <w:lang w:val="hu-HU"/>
+        </w:rPr>
+        <w:t>: az állítmány függőségeiből, elsősorban a közvetlen tárgyak és attribútumok alapján.</w:t>
+      </w:r>
+    </w:p>
+    <w:p>
+      <w:pPr>
+        <w:jc w:val="both"/>
+        <w:rPr>
+          <w:lang w:val="hu-HU"/>
+        </w:rPr>
+      </w:pPr>
+      <w:r>
+        <w:rPr>
+          <w:b/>
+          <w:bCs/>
+          <w:lang w:val="hu-HU"/>
+        </w:rPr>
+        <w:t>Szűrés és utófeldolgozás</w:t>
+      </w:r>
+      <w:r>
+        <w:rPr>
+          <w:lang w:val="hu-HU"/>
+        </w:rPr>
+        <w:t>:</w:t>
+      </w:r>
+    </w:p>
+    <w:p>
+      <w:pPr>
+        <w:jc w:val="both"/>
+        <w:rPr>
+          <w:lang w:val="hu-HU"/>
+        </w:rPr>
+      </w:pPr>
+      <w:r>
+        <w:rPr>
+          <w:lang w:val="hu-HU"/>
+        </w:rPr>
+        <w:t>A stop-s</w:t>
+      </w:r>
+      <w:r>
+        <w:rPr>
+          <w:lang w:val="hu-HU"/>
+        </w:rPr>
+        <w:t>zavak</w:t>
+      </w:r>
+      <w:r>
+        <w:rPr>
+          <w:lang w:val="hu-HU"/>
+        </w:rPr>
+        <w:t xml:space="preserve"> és nem-alfanumerikus </w:t>
+      </w:r>
+      <w:proofErr w:type="spellStart"/>
+      <w:r>
+        <w:rPr>
+          <w:lang w:val="hu-HU"/>
+        </w:rPr>
+        <w:t>tokenek</w:t>
+      </w:r>
+      <w:proofErr w:type="spellEnd"/>
+      <w:r>
+        <w:rPr>
+          <w:lang w:val="hu-HU"/>
+        </w:rPr>
+        <w:t xml:space="preserve"> figyelmen kívül maradnak a kinyerés során.</w:t>
+      </w:r>
+    </w:p>
+    <w:p>
+      <w:pPr>
+        <w:jc w:val="both"/>
+        <w:rPr>
+          <w:lang w:val="hu-HU"/>
+        </w:rPr>
+      </w:pPr>
+      <w:r>
+        <w:rPr>
+          <w:lang w:val="hu-HU"/>
+        </w:rPr>
+        <w:t>A kinyert hármasok közül csak a</w:t>
+      </w:r>
+      <w:r>
+        <w:rPr>
+          <w:lang w:val="hu-HU"/>
+        </w:rPr>
+        <w:t>z</w:t>
+      </w:r>
+      <w:r>
+        <w:rPr>
+          <w:lang w:val="hu-HU"/>
+        </w:rPr>
+        <w:t xml:space="preserve"> érvényesek (alany, állítmány, tárgy mind jelen van) maradnak, és az ismétlődő hármasok eltávolításra kerülnek.</w:t>
+      </w:r>
+    </w:p>
+    <w:p>
+      <w:pPr>
+        <w:jc w:val="both"/>
+        <w:rPr>
+          <w:lang w:val="hu-HU"/>
+        </w:rPr>
+      </w:pPr>
+      <w:r>
+        <w:rPr>
+          <w:b/>
+          <w:bCs/>
+          <w:lang w:val="hu-HU"/>
+        </w:rPr>
+        <w:t>Végső kimenet</w:t>
+      </w:r>
+      <w:r>
+        <w:rPr>
+          <w:lang w:val="hu-HU"/>
+        </w:rPr>
+        <w:t>:</w:t>
+      </w:r>
+    </w:p>
+    <w:p>
+      <w:pPr>
+        <w:jc w:val="both"/>
+        <w:rPr>
+          <w:lang w:val="hu-HU"/>
+        </w:rPr>
+      </w:pPr>
+      <w:r>
+        <w:rPr>
+          <w:lang w:val="hu-HU"/>
+        </w:rPr>
+        <w:t>Az eredmény egy egyedi hármasok halmaza, amely további elemzésre vagy felhasználásra kész.</w:t>
       </w:r>
     </w:p>
     <w:p>
       <w:pPr>
         <w:pStyle w:val="Cmsor2"/>
         <w:spacing w:line="360" w:lineRule="auto"/>
+        <w:jc w:val="both"/>
         <w:rPr>
           <w:lang w:val="hu-HU"/>
         </w:rPr>
@@ -105,22 +834,276 @@
     </w:p>
     <w:p>
       <w:pPr>
-        <w:spacing w:line="360" w:lineRule="auto"/>
-        <w:rPr>
-          <w:lang w:val="hu-HU"/>
-        </w:rPr>
-      </w:pPr>
-      <w:r>
-        <w:rPr>
-          <w:lang w:val="hu-HU"/>
-        </w:rPr>
-        <w:t>[…]</w:t>
+        <w:jc w:val="both"/>
+        <w:rPr>
+          <w:lang w:val="hu-HU"/>
+        </w:rPr>
+      </w:pPr>
+      <w:r>
+        <w:rPr>
+          <w:lang w:val="hu-HU"/>
+        </w:rPr>
+        <w:t>Az rdf_xml.py fájl</w:t>
+      </w:r>
+      <w:r>
+        <w:rPr>
+          <w:lang w:val="hu-HU"/>
+        </w:rPr>
+        <w:t xml:space="preserve"> Python hármasokat (alany, állítmány, tárgy) RDF/XML formátumba konvertálja és elmenti egy fájlba. Az </w:t>
+      </w:r>
+      <w:proofErr w:type="spellStart"/>
+      <w:r>
+        <w:rPr>
+          <w:lang w:val="hu-HU"/>
+        </w:rPr>
+        <w:t>rdflib</w:t>
+      </w:r>
+      <w:proofErr w:type="spellEnd"/>
+      <w:r>
+        <w:rPr>
+          <w:lang w:val="hu-HU"/>
+        </w:rPr>
+        <w:t xml:space="preserve"> könyvtárat használja az RDF </w:t>
+      </w:r>
+      <w:r>
+        <w:rPr>
+          <w:lang w:val="hu-HU"/>
+        </w:rPr>
+        <w:t>gráf</w:t>
+      </w:r>
+      <w:r>
+        <w:rPr>
+          <w:lang w:val="hu-HU"/>
+        </w:rPr>
+        <w:t xml:space="preserve"> objektum létrehozására és kezelésére. A folyamat a következő lépésekből áll:</w:t>
+      </w:r>
+    </w:p>
+    <w:p>
+      <w:pPr>
+        <w:jc w:val="both"/>
+        <w:rPr>
+          <w:lang w:val="hu-HU"/>
+        </w:rPr>
+      </w:pPr>
+      <w:r>
+        <w:rPr>
+          <w:lang w:val="hu-HU"/>
+        </w:rPr>
+        <w:t>Hármasok feldolgozása: Minden egyes hármas esetén a script biztosítja, hogy a speciális karakterek megfelelően legyenek kezelve az alany URI-</w:t>
+      </w:r>
+      <w:proofErr w:type="spellStart"/>
+      <w:r>
+        <w:rPr>
+          <w:lang w:val="hu-HU"/>
+        </w:rPr>
+        <w:t>jának</w:t>
+      </w:r>
+      <w:proofErr w:type="spellEnd"/>
+      <w:r>
+        <w:rPr>
+          <w:lang w:val="hu-HU"/>
+        </w:rPr>
+        <w:t xml:space="preserve"> kódolása során. Az alanyt egy előre meghatározott névtér segítségével URI-</w:t>
+      </w:r>
+      <w:proofErr w:type="spellStart"/>
+      <w:r>
+        <w:rPr>
+          <w:lang w:val="hu-HU"/>
+        </w:rPr>
+        <w:t>ra</w:t>
+      </w:r>
+      <w:proofErr w:type="spellEnd"/>
+      <w:r>
+        <w:rPr>
+          <w:lang w:val="hu-HU"/>
+        </w:rPr>
+        <w:t xml:space="preserve"> alakítja, és az állítmányt ugyanazzal a névtérrel állítja be.</w:t>
+      </w:r>
+    </w:p>
+    <w:p>
+      <w:pPr>
+        <w:jc w:val="both"/>
+        <w:rPr>
+          <w:lang w:val="hu-HU"/>
+        </w:rPr>
+      </w:pPr>
+      <w:r>
+        <w:rPr>
+          <w:lang w:val="hu-HU"/>
+        </w:rPr>
+        <w:lastRenderedPageBreak/>
+        <w:t>Tárgy kezelése: A tárgy típusától függően kerül feldolgozásra. Ha numerikus, akkor literálként kerül tárolásra; ha URL, akkor URI-ként; ha más típusú, akkor literálként, magyar nyelv</w:t>
+      </w:r>
+      <w:r>
+        <w:rPr>
+          <w:lang w:val="hu-HU"/>
+        </w:rPr>
+        <w:t>ű</w:t>
+      </w:r>
+      <w:r>
+        <w:rPr>
+          <w:lang w:val="hu-HU"/>
+        </w:rPr>
+        <w:t xml:space="preserve"> kódolással.</w:t>
+      </w:r>
+    </w:p>
+    <w:p>
+      <w:pPr>
+        <w:jc w:val="both"/>
+        <w:rPr>
+          <w:lang w:val="hu-HU"/>
+        </w:rPr>
+      </w:pPr>
+      <w:r>
+        <w:rPr>
+          <w:lang w:val="hu-HU"/>
+        </w:rPr>
+        <w:t>RDF gráf létrehozása: A script minden hármas adatot hozzáad az RDF gráfhoz.</w:t>
+      </w:r>
+    </w:p>
+    <w:p>
+      <w:pPr>
+        <w:jc w:val="both"/>
+        <w:rPr>
+          <w:lang w:val="hu-HU"/>
+        </w:rPr>
+      </w:pPr>
+      <w:proofErr w:type="spellStart"/>
+      <w:r>
+        <w:rPr>
+          <w:lang w:val="hu-HU"/>
+        </w:rPr>
+        <w:t>Szerializálás</w:t>
+      </w:r>
+      <w:proofErr w:type="spellEnd"/>
+      <w:r>
+        <w:rPr>
+          <w:lang w:val="hu-HU"/>
+        </w:rPr>
+        <w:t xml:space="preserve">: A gráfot RDF/XML formátumban </w:t>
+      </w:r>
+      <w:proofErr w:type="spellStart"/>
+      <w:r>
+        <w:rPr>
+          <w:lang w:val="hu-HU"/>
+        </w:rPr>
+        <w:t>szerializálja</w:t>
+      </w:r>
+      <w:proofErr w:type="spellEnd"/>
+      <w:r>
+        <w:rPr>
+          <w:lang w:val="hu-HU"/>
+        </w:rPr>
+        <w:t xml:space="preserve">, és a fájlt </w:t>
+      </w:r>
+      <w:r>
+        <w:rPr>
+          <w:b/>
+          <w:bCs/>
+          <w:lang w:val="hu-HU"/>
+        </w:rPr>
+        <w:t>UTF-8</w:t>
+      </w:r>
+      <w:r>
+        <w:rPr>
+          <w:lang w:val="hu-HU"/>
+        </w:rPr>
+        <w:t xml:space="preserve"> kódolással menti el</w:t>
+      </w:r>
+      <w:r>
+        <w:rPr>
+          <w:lang w:val="hu-HU"/>
+        </w:rPr>
+        <w:t xml:space="preserve"> (fontos)</w:t>
+      </w:r>
+      <w:r>
+        <w:rPr>
+          <w:lang w:val="hu-HU"/>
+        </w:rPr>
+        <w:t>.</w:t>
+      </w:r>
+    </w:p>
+    <w:p>
+      <w:pPr>
+        <w:jc w:val="both"/>
+        <w:rPr>
+          <w:lang w:val="hu-HU"/>
+        </w:rPr>
+      </w:pPr>
+      <w:r>
+        <w:rPr>
+          <w:lang w:val="hu-HU"/>
+        </w:rPr>
+        <w:t>Naplózás: A sikeres fájlmentést követően naplóüzenet tájékoztat a fájl mentésének helyéről.</w:t>
+      </w:r>
+    </w:p>
+    <w:p>
+      <w:pPr>
+        <w:jc w:val="both"/>
+        <w:rPr>
+          <w:lang w:val="hu-HU"/>
+        </w:rPr>
+      </w:pPr>
+      <w:r>
+        <w:rPr>
+          <w:lang w:val="hu-HU"/>
+        </w:rPr>
+        <w:t xml:space="preserve">A </w:t>
+      </w:r>
+      <w:proofErr w:type="spellStart"/>
+      <w:r>
+        <w:rPr>
+          <w:lang w:val="hu-HU"/>
+        </w:rPr>
+        <w:t>triples_to_rdf</w:t>
+      </w:r>
+      <w:proofErr w:type="spellEnd"/>
+      <w:r>
+        <w:rPr>
+          <w:lang w:val="hu-HU"/>
+        </w:rPr>
+        <w:t xml:space="preserve"> függvény visszaadja az RDF gráf objektumot, és elmenti az RDF adatokat egy megadott kimeneti fájlba (alapértelmezetten </w:t>
+      </w:r>
+      <w:proofErr w:type="spellStart"/>
+      <w:r>
+        <w:rPr>
+          <w:lang w:val="hu-HU"/>
+        </w:rPr>
+        <w:t>output.rdf</w:t>
+      </w:r>
+      <w:proofErr w:type="spellEnd"/>
+      <w:r>
+        <w:rPr>
+          <w:lang w:val="hu-HU"/>
+        </w:rPr>
+        <w:t xml:space="preserve">, de ez az </w:t>
+      </w:r>
+      <w:proofErr w:type="spellStart"/>
+      <w:r>
+        <w:rPr>
+          <w:lang w:val="hu-HU"/>
+        </w:rPr>
+        <w:t>rdfApp.config</w:t>
+      </w:r>
+      <w:proofErr w:type="spellEnd"/>
+      <w:r>
+        <w:rPr>
+          <w:lang w:val="hu-HU"/>
+        </w:rPr>
+        <w:t xml:space="preserve"> fájlon keresztül megváltoztatható</w:t>
+      </w:r>
+      <w:r>
+        <w:rPr>
+          <w:lang w:val="hu-HU"/>
+        </w:rPr>
+        <w:t>).</w:t>
       </w:r>
     </w:p>
     <w:p>
       <w:pPr>
         <w:pStyle w:val="Cmsor2"/>
         <w:spacing w:line="360" w:lineRule="auto"/>
+        <w:jc w:val="both"/>
         <w:rPr>
           <w:lang w:val="hu-HU"/>
         </w:rPr>
@@ -149,6 +1132,7 @@
     <w:p>
       <w:pPr>
         <w:pStyle w:val="Cmsor3"/>
+        <w:jc w:val="both"/>
         <w:rPr>
           <w:lang w:val="hu-HU"/>
         </w:rPr>
@@ -176,6 +1160,7 @@
     </w:p>
     <w:p>
       <w:pPr>
+        <w:jc w:val="both"/>
         <w:rPr>
           <w:lang w:val="hu-HU"/>
         </w:rPr>
@@ -198,7 +1183,19 @@
         <w:rPr>
           <w:lang w:val="hu-HU"/>
         </w:rPr>
-        <w:t xml:space="preserve"> létrehozása után az exportált XML fájlt feltöltöttem a </w:t>
+        <w:t xml:space="preserve"> létrehozása után </w:t>
+      </w:r>
+      <w:r>
+        <w:rPr>
+          <w:lang w:val="hu-HU"/>
+        </w:rPr>
+        <w:t xml:space="preserve">a fentiek szerint </w:t>
+      </w:r>
+      <w:r>
+        <w:rPr>
+          <w:lang w:val="hu-HU"/>
+        </w:rPr>
+        <w:t xml:space="preserve">exportált XML fájlt feltöltöttem a </w:t>
       </w:r>
       <w:proofErr w:type="spellStart"/>
       <w:r>
@@ -232,6 +1229,7 @@
     <w:p>
       <w:pPr>
         <w:pStyle w:val="Cmsor4"/>
+        <w:jc w:val="both"/>
         <w:rPr>
           <w:lang w:val="hu-HU"/>
         </w:rPr>
@@ -245,6 +1243,7 @@
     </w:p>
     <w:p>
       <w:pPr>
+        <w:jc w:val="both"/>
         <w:rPr>
           <w:lang w:val="hu-HU"/>
         </w:rPr>
@@ -266,6 +1265,7 @@
     </w:p>
     <w:p>
       <w:pPr>
+        <w:jc w:val="both"/>
         <w:rPr>
           <w:lang w:val="hu-HU"/>
         </w:rPr>
@@ -279,6 +1279,7 @@
     </w:p>
     <w:p>
       <w:pPr>
+        <w:jc w:val="both"/>
         <w:rPr>
           <w:lang w:val="hu-HU"/>
         </w:rPr>
@@ -306,6 +1307,7 @@
     </w:p>
     <w:p>
       <w:pPr>
+        <w:jc w:val="both"/>
         <w:rPr>
           <w:lang w:val="hu-HU"/>
         </w:rPr>
@@ -319,6 +1321,7 @@
     </w:p>
     <w:p>
       <w:pPr>
+        <w:jc w:val="both"/>
         <w:rPr>
           <w:lang w:val="hu-HU"/>
         </w:rPr>
@@ -332,6 +1335,7 @@
     </w:p>
     <w:p>
       <w:pPr>
+        <w:jc w:val="both"/>
         <w:rPr>
           <w:lang w:val="hu-HU"/>
         </w:rPr>
@@ -358,7 +1362,7 @@
                     <pic:cNvPicPr/>
                   </pic:nvPicPr>
                   <pic:blipFill>
-                    <a:blip r:embed="rId4"/>
+                    <a:blip r:embed="rId5"/>
                     <a:stretch>
                       <a:fillRect/>
                     </a:stretch>
@@ -382,6 +1386,7 @@
     <w:p>
       <w:pPr>
         <w:pStyle w:val="Cmsor4"/>
+        <w:jc w:val="both"/>
         <w:rPr>
           <w:lang w:val="hu-HU"/>
         </w:rPr>
@@ -395,6 +1400,7 @@
     </w:p>
     <w:p>
       <w:pPr>
+        <w:jc w:val="both"/>
         <w:rPr>
           <w:lang w:val="hu-HU"/>
         </w:rPr>
@@ -416,6 +1422,7 @@
     </w:p>
     <w:p>
       <w:pPr>
+        <w:jc w:val="both"/>
         <w:rPr>
           <w:lang w:val="hu-HU"/>
         </w:rPr>
@@ -429,6 +1436,7 @@
     </w:p>
     <w:p>
       <w:pPr>
+        <w:jc w:val="both"/>
         <w:rPr>
           <w:lang w:val="hu-HU"/>
         </w:rPr>
@@ -456,6 +1464,7 @@
     </w:p>
     <w:p>
       <w:pPr>
+        <w:jc w:val="both"/>
         <w:rPr>
           <w:lang w:val="hu-HU"/>
         </w:rPr>
@@ -469,6 +1478,7 @@
     </w:p>
     <w:p>
       <w:pPr>
+        <w:jc w:val="both"/>
         <w:rPr>
           <w:lang w:val="hu-HU"/>
         </w:rPr>
@@ -482,6 +1492,7 @@
     </w:p>
     <w:p>
       <w:pPr>
+        <w:jc w:val="both"/>
         <w:rPr>
           <w:lang w:val="hu-HU"/>
         </w:rPr>
@@ -507,7 +1518,7 @@
                     <pic:cNvPicPr/>
                   </pic:nvPicPr>
                   <pic:blipFill>
-                    <a:blip r:embed="rId5"/>
+                    <a:blip r:embed="rId6"/>
                     <a:stretch>
                       <a:fillRect/>
                     </a:stretch>
@@ -531,6 +1542,7 @@
     <w:p>
       <w:pPr>
         <w:pStyle w:val="Cmsor4"/>
+        <w:jc w:val="both"/>
         <w:rPr>
           <w:lang w:val="hu-HU"/>
         </w:rPr>
@@ -544,6 +1556,7 @@
     </w:p>
     <w:p>
       <w:pPr>
+        <w:jc w:val="both"/>
         <w:rPr>
           <w:lang w:val="hu-HU"/>
         </w:rPr>
@@ -581,6 +1594,7 @@
     </w:p>
     <w:p>
       <w:pPr>
+        <w:jc w:val="both"/>
         <w:rPr>
           <w:lang w:val="hu-HU"/>
         </w:rPr>
@@ -594,6 +1608,7 @@
     </w:p>
     <w:p>
       <w:pPr>
+        <w:jc w:val="both"/>
         <w:rPr>
           <w:lang w:val="hu-HU"/>
         </w:rPr>
@@ -657,6 +1672,7 @@
     </w:p>
     <w:p>
       <w:pPr>
+        <w:jc w:val="both"/>
         <w:rPr>
           <w:lang w:val="hu-HU"/>
         </w:rPr>
@@ -692,6 +1708,7 @@
     </w:p>
     <w:p>
       <w:pPr>
+        <w:jc w:val="both"/>
         <w:rPr>
           <w:lang w:val="hu-HU"/>
         </w:rPr>
@@ -705,6 +1722,7 @@
     </w:p>
     <w:p>
       <w:pPr>
+        <w:jc w:val="both"/>
         <w:rPr>
           <w:lang w:val="hu-HU"/>
         </w:rPr>
@@ -719,6 +1737,7 @@
     </w:p>
     <w:p>
       <w:pPr>
+        <w:jc w:val="both"/>
         <w:rPr>
           <w:lang w:val="hu-HU"/>
         </w:rPr>
@@ -744,7 +1763,7 @@
                     <pic:cNvPicPr/>
                   </pic:nvPicPr>
                   <pic:blipFill>
-                    <a:blip r:embed="rId6"/>
+                    <a:blip r:embed="rId7"/>
                     <a:stretch>
                       <a:fillRect/>
                     </a:stretch>
@@ -768,6 +1787,7 @@
     <w:p>
       <w:pPr>
         <w:pStyle w:val="Cmsor2"/>
+        <w:jc w:val="both"/>
         <w:rPr>
           <w:lang w:val="hu-HU"/>
         </w:rPr>
@@ -793,33 +1813,65 @@
     </w:p>
     <w:p>
       <w:pPr>
-        <w:rPr>
-          <w:lang w:val="hu-HU"/>
-        </w:rPr>
-      </w:pPr>
-      <w:r>
-        <w:rPr>
-          <w:lang w:val="hu-HU"/>
-        </w:rPr>
-        <w:t>A fent implementált kódot egy CLI parancssori eszközbe integráltam, melyet egy .</w:t>
-      </w:r>
-      <w:proofErr w:type="spellStart"/>
-      <w:r>
-        <w:rPr>
-          <w:lang w:val="hu-HU"/>
-        </w:rPr>
-        <w:t>config</w:t>
-      </w:r>
-      <w:proofErr w:type="spellEnd"/>
-      <w:r>
-        <w:rPr>
-          <w:lang w:val="hu-HU"/>
-        </w:rPr>
-        <w:t xml:space="preserve"> fájlon keresztül lehet konfigurálni. A fájl szintaktikája az alábbiakként fest:</w:t>
-      </w:r>
-    </w:p>
-    <w:p>
-      <w:pPr>
+        <w:jc w:val="both"/>
+        <w:rPr>
+          <w:lang w:val="hu-HU"/>
+        </w:rPr>
+      </w:pPr>
+      <w:r>
+        <w:rPr>
+          <w:lang w:val="hu-HU"/>
+        </w:rPr>
+        <w:t xml:space="preserve">A fent implementált kódot egy CLI parancssori eszközbe integráltam, melyet </w:t>
+      </w:r>
+      <w:r>
+        <w:rPr>
+          <w:lang w:val="hu-HU"/>
+        </w:rPr>
+        <w:t>az</w:t>
+      </w:r>
+      <w:r>
+        <w:rPr>
+          <w:lang w:val="hu-HU"/>
+        </w:rPr>
+        <w:t xml:space="preserve"> </w:t>
+      </w:r>
+      <w:proofErr w:type="spellStart"/>
+      <w:r>
+        <w:rPr>
+          <w:lang w:val="hu-HU"/>
+        </w:rPr>
+        <w:t>rdfApp</w:t>
+      </w:r>
+      <w:r>
+        <w:rPr>
+          <w:lang w:val="hu-HU"/>
+        </w:rPr>
+        <w:t>.config</w:t>
+      </w:r>
+      <w:proofErr w:type="spellEnd"/>
+      <w:r>
+        <w:rPr>
+          <w:lang w:val="hu-HU"/>
+        </w:rPr>
+        <w:t xml:space="preserve"> fájlon keresztül lehet konfigurálni</w:t>
+      </w:r>
+      <w:r>
+        <w:rPr>
+          <w:lang w:val="hu-HU"/>
+        </w:rPr>
+        <w:t xml:space="preserve"> a mellékelt alkalmazásban</w:t>
+      </w:r>
+      <w:r>
+        <w:rPr>
+          <w:lang w:val="hu-HU"/>
+        </w:rPr>
+        <w:t>. A fájl szintaktikája az alábbiakként fest:</w:t>
+      </w:r>
+    </w:p>
+    <w:p>
+      <w:pPr>
+        <w:jc w:val="both"/>
         <w:rPr>
           <w:lang w:val="hu-HU"/>
         </w:rPr>
@@ -847,6 +1899,7 @@
     </w:p>
     <w:p>
       <w:pPr>
+        <w:jc w:val="both"/>
         <w:rPr>
           <w:lang w:val="hu-HU"/>
         </w:rPr>
@@ -868,6 +1921,7 @@
     </w:p>
     <w:p>
       <w:pPr>
+        <w:jc w:val="both"/>
         <w:rPr>
           <w:lang w:val="hu-HU"/>
         </w:rPr>
@@ -889,13 +1943,15 @@
     </w:p>
     <w:p>
       <w:pPr>
-        <w:rPr>
-          <w:lang w:val="hu-HU"/>
-        </w:rPr>
-      </w:pPr>
-    </w:p>
-    <w:p>
-      <w:pPr>
+        <w:jc w:val="both"/>
+        <w:rPr>
+          <w:lang w:val="hu-HU"/>
+        </w:rPr>
+      </w:pPr>
+    </w:p>
+    <w:p>
+      <w:pPr>
+        <w:jc w:val="both"/>
         <w:rPr>
           <w:lang w:val="hu-HU"/>
         </w:rPr>
@@ -985,15 +2041,42 @@
     </w:p>
     <w:p>
       <w:pPr>
-        <w:rPr>
-          <w:lang w:val="hu-HU"/>
-        </w:rPr>
-      </w:pPr>
-      <w:r>
-        <w:rPr>
-          <w:lang w:val="hu-HU"/>
-        </w:rPr>
-        <w:t xml:space="preserve">A main-t elindítva az alkalmazás már el is készíti az </w:t>
+        <w:jc w:val="both"/>
+        <w:rPr>
+          <w:lang w:val="hu-HU"/>
+        </w:rPr>
+      </w:pPr>
+      <w:r>
+        <w:rPr>
+          <w:lang w:val="hu-HU"/>
+        </w:rPr>
+        <w:t>A példa szöveg az applikáció gyökérkönyvtárában az input_text.txt fájlban található. Ebbe tetszőlegesen más szöveget is elhelyezhetünk.</w:t>
+      </w:r>
+    </w:p>
+    <w:p>
+      <w:pPr>
+        <w:jc w:val="both"/>
+        <w:rPr>
+          <w:lang w:val="hu-HU"/>
+        </w:rPr>
+      </w:pPr>
+      <w:r>
+        <w:rPr>
+          <w:lang w:val="hu-HU"/>
+        </w:rPr>
+        <w:t xml:space="preserve">A </w:t>
+      </w:r>
+      <w:r>
+        <w:rPr>
+          <w:lang w:val="hu-HU"/>
+        </w:rPr>
+        <w:t>cli.py-t</w:t>
+      </w:r>
+      <w:r>
+        <w:rPr>
+          <w:lang w:val="hu-HU"/>
+        </w:rPr>
+        <w:t xml:space="preserve"> elindítva az alkalmazás már el is készíti az </w:t>
       </w:r>
       <w:proofErr w:type="spellStart"/>
       <w:r>
@@ -1039,12 +2122,14 @@
     </w:p>
     <w:p>
       <w:pPr>
-        <w:rPr>
-          <w:lang w:val="hu-HU"/>
-        </w:rPr>
-      </w:pPr>
-      <w:r>
-        <w:rPr>
+        <w:jc w:val="both"/>
+        <w:rPr>
+          <w:lang w:val="hu-HU"/>
+        </w:rPr>
+      </w:pPr>
+      <w:r>
+        <w:rPr>
+          <w:noProof/>
           <w:lang w:val="hu-HU"/>
         </w:rPr>
         <w:lastRenderedPageBreak/>
@@ -1064,7 +2149,7 @@
                     <pic:cNvPicPr/>
                   </pic:nvPicPr>
                   <pic:blipFill>
-                    <a:blip r:embed="rId7"/>
+                    <a:blip r:embed="rId8"/>
                     <a:stretch>
                       <a:fillRect/>
                     </a:stretch>
@@ -1087,10 +2172,654 @@
     </w:p>
     <w:p>
       <w:pPr>
-        <w:rPr>
-          <w:lang w:val="hu-HU"/>
-        </w:rPr>
-      </w:pPr>
+        <w:pStyle w:val="Cmsor2"/>
+        <w:jc w:val="both"/>
+        <w:rPr>
+          <w:lang w:val="hu-HU"/>
+        </w:rPr>
+      </w:pPr>
+      <w:r>
+        <w:rPr>
+          <w:lang w:val="hu-HU"/>
+        </w:rPr>
+        <w:t xml:space="preserve">GUI </w:t>
+      </w:r>
+    </w:p>
+    <w:p>
+      <w:pPr>
+        <w:jc w:val="both"/>
+        <w:rPr>
+          <w:lang w:val="hu-HU"/>
+        </w:rPr>
+      </w:pPr>
+      <w:r>
+        <w:rPr>
+          <w:lang w:val="hu-HU"/>
+        </w:rPr>
+        <w:t>A GUI</w:t>
+      </w:r>
+      <w:r>
+        <w:rPr>
+          <w:lang w:val="hu-HU"/>
+        </w:rPr>
+        <w:t xml:space="preserve"> </w:t>
+      </w:r>
+      <w:r>
+        <w:rPr>
+          <w:lang w:val="hu-HU"/>
+        </w:rPr>
+        <w:t xml:space="preserve">megoldásához a már létező </w:t>
+      </w:r>
+      <w:r>
+        <w:rPr>
+          <w:lang w:val="hu-HU"/>
+        </w:rPr>
+        <w:t>függvényeket</w:t>
+      </w:r>
+      <w:r>
+        <w:rPr>
+          <w:lang w:val="hu-HU"/>
+        </w:rPr>
+        <w:t xml:space="preserve"> csatoltam egy új, </w:t>
+      </w:r>
+      <w:proofErr w:type="spellStart"/>
+      <w:r>
+        <w:rPr>
+          <w:lang w:val="hu-HU"/>
+        </w:rPr>
+        <w:t>view</w:t>
+      </w:r>
+      <w:proofErr w:type="spellEnd"/>
+      <w:r>
+        <w:rPr>
+          <w:lang w:val="hu-HU"/>
+        </w:rPr>
+        <w:t xml:space="preserve"> réteghez az alkalmazásban, amely az app.py-ban található. A webes interfészhez a </w:t>
+      </w:r>
+      <w:proofErr w:type="spellStart"/>
+      <w:r>
+        <w:rPr>
+          <w:lang w:val="hu-HU"/>
+        </w:rPr>
+        <w:t>python</w:t>
+      </w:r>
+      <w:proofErr w:type="spellEnd"/>
+      <w:r>
+        <w:rPr>
+          <w:lang w:val="hu-HU"/>
+        </w:rPr>
+        <w:t xml:space="preserve"> „Flash” könyvtárát használtam fel</w:t>
+      </w:r>
+      <w:r>
+        <w:rPr>
+          <w:lang w:val="hu-HU"/>
+        </w:rPr>
+        <w:t xml:space="preserve">, ehhez a </w:t>
+      </w:r>
+      <w:proofErr w:type="spellStart"/>
+      <w:r>
+        <w:rPr>
+          <w:lang w:val="hu-HU"/>
+        </w:rPr>
+        <w:t>html</w:t>
+      </w:r>
+      <w:proofErr w:type="spellEnd"/>
+      <w:r>
+        <w:rPr>
+          <w:lang w:val="hu-HU"/>
+        </w:rPr>
+        <w:t xml:space="preserve"> </w:t>
+      </w:r>
+      <w:proofErr w:type="spellStart"/>
+      <w:r>
+        <w:rPr>
+          <w:lang w:val="hu-HU"/>
+        </w:rPr>
+        <w:t>template</w:t>
+      </w:r>
+      <w:proofErr w:type="spellEnd"/>
+      <w:r>
+        <w:rPr>
+          <w:lang w:val="hu-HU"/>
+        </w:rPr>
+        <w:t xml:space="preserve"> a ./</w:t>
+      </w:r>
+      <w:proofErr w:type="spellStart"/>
+      <w:r>
+        <w:rPr>
+          <w:lang w:val="hu-HU"/>
+        </w:rPr>
+        <w:t>templates</w:t>
+      </w:r>
+      <w:proofErr w:type="spellEnd"/>
+      <w:r>
+        <w:rPr>
+          <w:lang w:val="hu-HU"/>
+        </w:rPr>
+        <w:t>/query.html fájlban található.</w:t>
+      </w:r>
+    </w:p>
+    <w:p>
+      <w:pPr>
+        <w:jc w:val="both"/>
+        <w:rPr>
+          <w:lang w:val="hu-HU"/>
+        </w:rPr>
+      </w:pPr>
+      <w:r>
+        <w:rPr>
+          <w:lang w:val="hu-HU"/>
+        </w:rPr>
+        <w:t xml:space="preserve">Az alkalmazás (app.py) elindítása után a konzol kiírja, hogy milyen </w:t>
+      </w:r>
+      <w:proofErr w:type="spellStart"/>
+      <w:r>
+        <w:rPr>
+          <w:lang w:val="hu-HU"/>
+        </w:rPr>
+        <w:t>porton</w:t>
+      </w:r>
+      <w:proofErr w:type="spellEnd"/>
+      <w:r>
+        <w:rPr>
+          <w:lang w:val="hu-HU"/>
+        </w:rPr>
+        <w:t xml:space="preserve"> fut a webalkalmazás.</w:t>
+      </w:r>
+      <w:r>
+        <w:rPr>
+          <w:lang w:val="hu-HU"/>
+        </w:rPr>
+        <w:t xml:space="preserve"> (Alapértelmezetten 5000.)</w:t>
+      </w:r>
+    </w:p>
+    <w:p>
+      <w:pPr>
+        <w:jc w:val="both"/>
+        <w:rPr>
+          <w:lang w:val="hu-HU"/>
+        </w:rPr>
+      </w:pPr>
+      <w:r>
+        <w:rPr>
+          <w:lang w:val="hu-HU"/>
+        </w:rPr>
+        <w:drawing>
+          <wp:inline distT="0" distB="0" distL="0" distR="0" wp14:anchorId="7E89B00C" wp14:editId="0492527B">
+            <wp:extent cx="5943600" cy="923925"/>
+            <wp:effectExtent l="0" t="0" r="0" b="9525"/>
+            <wp:docPr id="690311861" name="Kép 1" descr="A képen szöveg, képernyőkép, Betűtípus látható&#10;&#10;Automatikusan generált leírás"/>
+            <wp:cNvGraphicFramePr>
+              <a:graphicFrameLocks xmlns:a="http://schemas.openxmlformats.org/drawingml/2006/main" noChangeAspect="1"/>
+            </wp:cNvGraphicFramePr>
+            <a:graphic xmlns:a="http://schemas.openxmlformats.org/drawingml/2006/main">
+              <a:graphicData uri="http://schemas.openxmlformats.org/drawingml/2006/picture">
+                <pic:pic xmlns:pic="http://schemas.openxmlformats.org/drawingml/2006/picture">
+                  <pic:nvPicPr>
+                    <pic:cNvPr id="690311861" name="Kép 1" descr="A képen szöveg, képernyőkép, Betűtípus látható&#10;&#10;Automatikusan generált leírás"/>
+                    <pic:cNvPicPr/>
+                  </pic:nvPicPr>
+                  <pic:blipFill>
+                    <a:blip r:embed="rId9"/>
+                    <a:stretch>
+                      <a:fillRect/>
+                    </a:stretch>
+                  </pic:blipFill>
+                  <pic:spPr>
+                    <a:xfrm>
+                      <a:off x="0" y="0"/>
+                      <a:ext cx="5943600" cy="923925"/>
+                    </a:xfrm>
+                    <a:prstGeom prst="rect">
+                      <a:avLst/>
+                    </a:prstGeom>
+                  </pic:spPr>
+                </pic:pic>
+              </a:graphicData>
+            </a:graphic>
+          </wp:inline>
+        </w:drawing>
+      </w:r>
+    </w:p>
+    <w:p>
+      <w:pPr>
+        <w:jc w:val="both"/>
+        <w:rPr>
+          <w:lang w:val="hu-HU"/>
+        </w:rPr>
+      </w:pPr>
+      <w:r>
+        <w:rPr>
+          <w:lang w:val="hu-HU"/>
+        </w:rPr>
+        <w:t>A megfelelő URL begépelése után a böngészőben a következő felületet láthatjuk:</w:t>
+      </w:r>
+    </w:p>
+    <w:p>
+      <w:pPr>
+        <w:jc w:val="both"/>
+        <w:rPr>
+          <w:lang w:val="hu-HU"/>
+        </w:rPr>
+      </w:pPr>
+      <w:r>
+        <w:rPr>
+          <w:lang w:val="hu-HU"/>
+        </w:rPr>
+        <w:drawing>
+          <wp:inline distT="0" distB="0" distL="0" distR="0" wp14:anchorId="5460AB36" wp14:editId="2D44EDEB">
+            <wp:extent cx="5943600" cy="2602865"/>
+            <wp:effectExtent l="0" t="0" r="0" b="6985"/>
+            <wp:docPr id="1999468491" name="Kép 1" descr="A képen szöveg, képernyőkép, szám, sor látható&#10;&#10;Automatikusan generált leírás"/>
+            <wp:cNvGraphicFramePr>
+              <a:graphicFrameLocks xmlns:a="http://schemas.openxmlformats.org/drawingml/2006/main" noChangeAspect="1"/>
+            </wp:cNvGraphicFramePr>
+            <a:graphic xmlns:a="http://schemas.openxmlformats.org/drawingml/2006/main">
+              <a:graphicData uri="http://schemas.openxmlformats.org/drawingml/2006/picture">
+                <pic:pic xmlns:pic="http://schemas.openxmlformats.org/drawingml/2006/picture">
+                  <pic:nvPicPr>
+                    <pic:cNvPr id="1999468491" name="Kép 1" descr="A képen szöveg, képernyőkép, szám, sor látható&#10;&#10;Automatikusan generált leírás"/>
+                    <pic:cNvPicPr/>
+                  </pic:nvPicPr>
+                  <pic:blipFill>
+                    <a:blip r:embed="rId10"/>
+                    <a:stretch>
+                      <a:fillRect/>
+                    </a:stretch>
+                  </pic:blipFill>
+                  <pic:spPr>
+                    <a:xfrm>
+                      <a:off x="0" y="0"/>
+                      <a:ext cx="5943600" cy="2602865"/>
+                    </a:xfrm>
+                    <a:prstGeom prst="rect">
+                      <a:avLst/>
+                    </a:prstGeom>
+                  </pic:spPr>
+                </pic:pic>
+              </a:graphicData>
+            </a:graphic>
+          </wp:inline>
+        </w:drawing>
+      </w:r>
+    </w:p>
+    <w:p>
+      <w:pPr>
+        <w:jc w:val="both"/>
+        <w:rPr>
+          <w:lang w:val="hu-HU"/>
+        </w:rPr>
+      </w:pPr>
+      <w:r>
+        <w:rPr>
+          <w:lang w:val="hu-HU"/>
+        </w:rPr>
+        <w:t>Az alkalmazás alapértelmezetten (tehát ha nem írunk be semmit) minden hármast kiír.</w:t>
+      </w:r>
+      <w:r>
+        <w:rPr>
+          <w:lang w:val="hu-HU"/>
+        </w:rPr>
+        <w:t xml:space="preserve"> Látható, hogy az ékezetes karaktereket is jól kezeli, ez a „</w:t>
+      </w:r>
+      <w:proofErr w:type="spellStart"/>
+      <w:proofErr w:type="gramStart"/>
+      <w:r>
+        <w:rPr>
+          <w:lang w:val="hu-HU"/>
+        </w:rPr>
+        <w:t>urllib.parse</w:t>
+      </w:r>
+      <w:proofErr w:type="spellEnd"/>
+      <w:proofErr w:type="gramEnd"/>
+      <w:r>
+        <w:rPr>
+          <w:lang w:val="hu-HU"/>
+        </w:rPr>
+        <w:t xml:space="preserve">” </w:t>
+      </w:r>
+      <w:proofErr w:type="spellStart"/>
+      <w:r>
+        <w:rPr>
+          <w:lang w:val="hu-HU"/>
+        </w:rPr>
+        <w:t>python</w:t>
+      </w:r>
+      <w:proofErr w:type="spellEnd"/>
+      <w:r>
+        <w:rPr>
+          <w:lang w:val="hu-HU"/>
+        </w:rPr>
+        <w:t xml:space="preserve"> modul </w:t>
+      </w:r>
+      <w:proofErr w:type="spellStart"/>
+      <w:r>
+        <w:rPr>
+          <w:lang w:val="hu-HU"/>
+        </w:rPr>
+        <w:t>quote</w:t>
+      </w:r>
+      <w:proofErr w:type="spellEnd"/>
+      <w:r>
+        <w:rPr>
+          <w:lang w:val="hu-HU"/>
+        </w:rPr>
+        <w:t xml:space="preserve">() és </w:t>
+      </w:r>
+      <w:proofErr w:type="spellStart"/>
+      <w:r>
+        <w:rPr>
+          <w:lang w:val="hu-HU"/>
+        </w:rPr>
+        <w:t>unquote</w:t>
+      </w:r>
+      <w:proofErr w:type="spellEnd"/>
+      <w:r>
+        <w:rPr>
+          <w:lang w:val="hu-HU"/>
+        </w:rPr>
+        <w:t>() függvényének köszönhető az app.py modulban.</w:t>
+      </w:r>
+    </w:p>
+    <w:p>
+      <w:pPr>
+        <w:pStyle w:val="Cmsor3"/>
+        <w:jc w:val="both"/>
+        <w:rPr>
+          <w:lang w:val="hu-HU"/>
+        </w:rPr>
+      </w:pPr>
+      <w:r>
+        <w:rPr>
+          <w:lang w:val="hu-HU"/>
+        </w:rPr>
+        <w:lastRenderedPageBreak/>
+        <w:t>Használatra példa</w:t>
+      </w:r>
+    </w:p>
+    <w:p>
+      <w:pPr>
+        <w:jc w:val="both"/>
+        <w:rPr>
+          <w:lang w:val="hu-HU"/>
+        </w:rPr>
+      </w:pPr>
+      <w:r>
+        <w:rPr>
+          <w:lang w:val="hu-HU"/>
+        </w:rPr>
+        <w:t xml:space="preserve">A webes felület használata egyszerű, a három mező bármelyikébe írhatunk szöveget, és ha az adott szerepben talál azonos </w:t>
+      </w:r>
+      <w:proofErr w:type="spellStart"/>
+      <w:r>
+        <w:rPr>
+          <w:lang w:val="hu-HU"/>
+        </w:rPr>
+        <w:t>kifezejezést</w:t>
+      </w:r>
+      <w:proofErr w:type="spellEnd"/>
+      <w:r>
+        <w:rPr>
+          <w:lang w:val="hu-HU"/>
+        </w:rPr>
+        <w:t xml:space="preserve"> az </w:t>
+      </w:r>
+      <w:proofErr w:type="spellStart"/>
+      <w:r>
+        <w:rPr>
+          <w:lang w:val="hu-HU"/>
+        </w:rPr>
+        <w:t>rdf</w:t>
+      </w:r>
+      <w:proofErr w:type="spellEnd"/>
+      <w:r>
+        <w:rPr>
+          <w:lang w:val="hu-HU"/>
+        </w:rPr>
+        <w:t>-hármasok közt, kiírja a találatokat.</w:t>
+      </w:r>
+    </w:p>
+    <w:p>
+      <w:pPr>
+        <w:jc w:val="both"/>
+        <w:rPr>
+          <w:lang w:val="hu-HU"/>
+        </w:rPr>
+      </w:pPr>
+      <w:r>
+        <w:rPr>
+          <w:lang w:val="hu-HU"/>
+        </w:rPr>
+        <w:t>Írd ki a „tábla” alanyhoz tartozó RDF hármasokat:</w:t>
+      </w:r>
+    </w:p>
+    <w:p>
+      <w:pPr>
+        <w:jc w:val="both"/>
+        <w:rPr>
+          <w:lang w:val="hu-HU"/>
+        </w:rPr>
+      </w:pPr>
+      <w:r>
+        <w:rPr>
+          <w:lang w:val="hu-HU"/>
+        </w:rPr>
+        <w:drawing>
+          <wp:inline distT="0" distB="0" distL="0" distR="0" wp14:anchorId="3BEED8BC" wp14:editId="7680B379">
+            <wp:extent cx="5943600" cy="2588895"/>
+            <wp:effectExtent l="0" t="0" r="0" b="1905"/>
+            <wp:docPr id="1894395386" name="Kép 1" descr="A képen szöveg, képernyőkép, sor, szám látható&#10;&#10;Automatikusan generált leírás"/>
+            <wp:cNvGraphicFramePr>
+              <a:graphicFrameLocks xmlns:a="http://schemas.openxmlformats.org/drawingml/2006/main" noChangeAspect="1"/>
+            </wp:cNvGraphicFramePr>
+            <a:graphic xmlns:a="http://schemas.openxmlformats.org/drawingml/2006/main">
+              <a:graphicData uri="http://schemas.openxmlformats.org/drawingml/2006/picture">
+                <pic:pic xmlns:pic="http://schemas.openxmlformats.org/drawingml/2006/picture">
+                  <pic:nvPicPr>
+                    <pic:cNvPr id="1894395386" name="Kép 1" descr="A képen szöveg, képernyőkép, sor, szám látható&#10;&#10;Automatikusan generált leírás"/>
+                    <pic:cNvPicPr/>
+                  </pic:nvPicPr>
+                  <pic:blipFill>
+                    <a:blip r:embed="rId11"/>
+                    <a:stretch>
+                      <a:fillRect/>
+                    </a:stretch>
+                  </pic:blipFill>
+                  <pic:spPr>
+                    <a:xfrm>
+                      <a:off x="0" y="0"/>
+                      <a:ext cx="5943600" cy="2588895"/>
+                    </a:xfrm>
+                    <a:prstGeom prst="rect">
+                      <a:avLst/>
+                    </a:prstGeom>
+                  </pic:spPr>
+                </pic:pic>
+              </a:graphicData>
+            </a:graphic>
+          </wp:inline>
+        </w:drawing>
+      </w:r>
+    </w:p>
+    <w:p>
+      <w:pPr>
+        <w:jc w:val="both"/>
+        <w:rPr>
+          <w:lang w:val="hu-HU"/>
+        </w:rPr>
+      </w:pPr>
+      <w:r>
+        <w:rPr>
+          <w:lang w:val="hu-HU"/>
+        </w:rPr>
+        <w:t>Vagy írd ki, hogy a táblák (a példaszövegből kiindulva) mit jeleznek:</w:t>
+      </w:r>
+    </w:p>
+    <w:p>
+      <w:pPr>
+        <w:jc w:val="both"/>
+        <w:rPr>
+          <w:lang w:val="hu-HU"/>
+        </w:rPr>
+      </w:pPr>
+      <w:r>
+        <w:rPr>
+          <w:lang w:val="hu-HU"/>
+        </w:rPr>
+        <w:drawing>
+          <wp:inline distT="0" distB="0" distL="0" distR="0" wp14:anchorId="2CE6FB24" wp14:editId="5F5418F1">
+            <wp:extent cx="5943600" cy="3065145"/>
+            <wp:effectExtent l="0" t="0" r="0" b="1905"/>
+            <wp:docPr id="1501964712" name="Kép 1"/>
+            <wp:cNvGraphicFramePr>
+              <a:graphicFrameLocks xmlns:a="http://schemas.openxmlformats.org/drawingml/2006/main" noChangeAspect="1"/>
+            </wp:cNvGraphicFramePr>
+            <a:graphic xmlns:a="http://schemas.openxmlformats.org/drawingml/2006/main">
+              <a:graphicData uri="http://schemas.openxmlformats.org/drawingml/2006/picture">
+                <pic:pic xmlns:pic="http://schemas.openxmlformats.org/drawingml/2006/picture">
+                  <pic:nvPicPr>
+                    <pic:cNvPr id="1501964712" name=""/>
+                    <pic:cNvPicPr/>
+                  </pic:nvPicPr>
+                  <pic:blipFill>
+                    <a:blip r:embed="rId12"/>
+                    <a:stretch>
+                      <a:fillRect/>
+                    </a:stretch>
+                  </pic:blipFill>
+                  <pic:spPr>
+                    <a:xfrm>
+                      <a:off x="0" y="0"/>
+                      <a:ext cx="5943600" cy="3065145"/>
+                    </a:xfrm>
+                    <a:prstGeom prst="rect">
+                      <a:avLst/>
+                    </a:prstGeom>
+                  </pic:spPr>
+                </pic:pic>
+              </a:graphicData>
+            </a:graphic>
+          </wp:inline>
+        </w:drawing>
+      </w:r>
+    </w:p>
+    <w:p>
+      <w:pPr>
+        <w:jc w:val="both"/>
+        <w:rPr>
+          <w:lang w:val="hu-HU"/>
+        </w:rPr>
+      </w:pPr>
+      <w:r>
+        <w:rPr>
+          <w:lang w:val="hu-HU"/>
+        </w:rPr>
+        <w:t>Minden információ a várakozóhelyekkel kapcsolatban:</w:t>
+      </w:r>
+    </w:p>
+    <w:p>
+      <w:pPr>
+        <w:jc w:val="both"/>
+        <w:rPr>
+          <w:lang w:val="hu-HU"/>
+        </w:rPr>
+      </w:pPr>
+      <w:r>
+        <w:rPr>
+          <w:lang w:val="hu-HU"/>
+        </w:rPr>
+        <w:lastRenderedPageBreak/>
+        <w:drawing>
+          <wp:inline distT="0" distB="0" distL="0" distR="0" wp14:anchorId="0D980F59" wp14:editId="7B9431C3">
+            <wp:extent cx="5943600" cy="2082800"/>
+            <wp:effectExtent l="0" t="0" r="0" b="0"/>
+            <wp:docPr id="1143635324" name="Kép 1" descr="A képen szöveg, sor, képernyőkép látható&#10;&#10;Automatikusan generált leírás"/>
+            <wp:cNvGraphicFramePr>
+              <a:graphicFrameLocks xmlns:a="http://schemas.openxmlformats.org/drawingml/2006/main" noChangeAspect="1"/>
+            </wp:cNvGraphicFramePr>
+            <a:graphic xmlns:a="http://schemas.openxmlformats.org/drawingml/2006/main">
+              <a:graphicData uri="http://schemas.openxmlformats.org/drawingml/2006/picture">
+                <pic:pic xmlns:pic="http://schemas.openxmlformats.org/drawingml/2006/picture">
+                  <pic:nvPicPr>
+                    <pic:cNvPr id="1143635324" name="Kép 1" descr="A képen szöveg, sor, képernyőkép látható&#10;&#10;Automatikusan generált leírás"/>
+                    <pic:cNvPicPr/>
+                  </pic:nvPicPr>
+                  <pic:blipFill>
+                    <a:blip r:embed="rId13"/>
+                    <a:stretch>
+                      <a:fillRect/>
+                    </a:stretch>
+                  </pic:blipFill>
+                  <pic:spPr>
+                    <a:xfrm>
+                      <a:off x="0" y="0"/>
+                      <a:ext cx="5943600" cy="2082800"/>
+                    </a:xfrm>
+                    <a:prstGeom prst="rect">
+                      <a:avLst/>
+                    </a:prstGeom>
+                  </pic:spPr>
+                </pic:pic>
+              </a:graphicData>
+            </a:graphic>
+          </wp:inline>
+        </w:drawing>
+      </w:r>
+    </w:p>
+    <w:p>
+      <w:pPr>
+        <w:pStyle w:val="Cmsor2"/>
+        <w:jc w:val="both"/>
+        <w:rPr>
+          <w:lang w:val="hu-HU"/>
+        </w:rPr>
+      </w:pPr>
+      <w:r>
+        <w:rPr>
+          <w:lang w:val="hu-HU"/>
+        </w:rPr>
+        <w:t>Konklúzió</w:t>
+      </w:r>
+    </w:p>
+    <w:p>
+      <w:pPr>
+        <w:jc w:val="both"/>
+        <w:rPr>
+          <w:lang w:val="hu-HU"/>
+        </w:rPr>
+      </w:pPr>
+      <w:r>
+        <w:rPr>
+          <w:lang w:val="hu-HU"/>
+        </w:rPr>
+        <w:t xml:space="preserve">A házifeladat keretében összeállítottam egy olyan alkalmazást, mely integrált megoldást nyújt magyar nyelvű szövegekből RDF hármasok előállítására, illetve azok azonnali használatára automatikusan adatbázisként. Az alkalmazás lehetővé teszi a generált hármasokból történő lekérdezést </w:t>
+      </w:r>
+      <w:proofErr w:type="spellStart"/>
+      <w:r>
+        <w:rPr>
+          <w:lang w:val="hu-HU"/>
+        </w:rPr>
+        <w:t>SparQL</w:t>
+      </w:r>
+      <w:proofErr w:type="spellEnd"/>
+      <w:r>
+        <w:rPr>
+          <w:lang w:val="hu-HU"/>
+        </w:rPr>
+        <w:t xml:space="preserve"> segítségével, valamint a webes felületen keresztül anélkül is. Az alkalmazás grafikus felülete kényelmes lehetőséget biztosít információk kinyerésére, és a magyar nyelv</w:t>
+      </w:r>
+      <w:r>
+        <w:rPr>
+          <w:lang w:val="hu-HU"/>
+        </w:rPr>
+        <w:t>ben gyakran előforduló nem ASCII</w:t>
+      </w:r>
+      <w:r>
+        <w:rPr>
+          <w:lang w:val="hu-HU"/>
+        </w:rPr>
+        <w:t xml:space="preserve"> karakterkódolást is megfelelően kezeli mind input, mind output tekintetében.</w:t>
+      </w:r>
     </w:p>
     <w:sectPr>
       <w:pgSz w:w="12240" w:h="15840"/>
@@ -1100,6 +2829,251 @@
     </w:sectPr>
   </w:body>
 </w:document>
+</file>
+
+<file path=word/numbering.xml><?xml version="1.0" encoding="utf-8"?>
+<w:numbering xmlns:wpc="http://schemas.microsoft.com/office/word/2010/wordprocessingCanvas" xmlns:cx="http://schemas.microsoft.com/office/drawing/2014/chartex" xmlns:cx1="http://schemas.microsoft.com/office/drawing/2015/9/8/chartex" xmlns:cx2="http://schemas.microsoft.com/office/drawing/2015/10/21/chartex" xmlns:cx3="http://schemas.microsoft.com/office/drawing/2016/5/9/chartex" xmlns:cx4="http://schemas.microsoft.com/office/drawing/2016/5/10/chartex" xmlns:cx5="http://schemas.microsoft.com/office/drawing/2016/5/11/chartex" xmlns:cx6="http://schemas.microsoft.com/office/drawing/2016/5/12/chartex" xmlns:cx7="http://schemas.microsoft.com/office/drawing/2016/5/13/chartex" xmlns:cx8="http://schemas.microsoft.com/office/drawing/2016/5/14/chartex" xmlns:mc="http://schemas.openxmlformats.org/markup-compatibility/2006" xmlns:aink="http://schemas.microsoft.com/office/drawing/2016/ink" xmlns:am3d="http://schemas.microsoft.com/office/drawing/2017/model3d" xmlns:o="urn:schemas-microsoft-com:office:office" xmlns:oel="http://schemas.microsoft.com/office/2019/extlst" xmlns:r="http://schemas.openxmlformats.org/officeDocument/2006/relationships" xmlns:m="http://schemas.openxmlformats.org/officeDocument/2006/math" xmlns:v="urn:schemas-microsoft-com:vml" xmlns:wp14="http://schemas.microsoft.com/office/word/2010/wordprocessingDrawing" xmlns:wp="http://schemas.openxmlformats.org/drawingml/2006/wordprocessingDrawing" xmlns:w10="urn:schemas-microsoft-com:office:word" xmlns:w="http://schemas.openxmlformats.org/wordprocessingml/2006/main" xmlns:w14="http://schemas.microsoft.com/office/word/2010/wordml" xmlns:w15="http://schemas.microsoft.com/office/word/2012/wordml" xmlns:w16cex="http://schemas.microsoft.com/office/word/2018/wordml/cex" xmlns:w16cid="http://schemas.microsoft.com/office/word/2016/wordml/cid" xmlns:w16="http://schemas.microsoft.com/office/word/2018/wordml" xmlns:w16du="http://schemas.microsoft.com/office/word/2023/wordml/word16du" xmlns:w16sdtdh="http://schemas.microsoft.com/office/word/2020/wordml/sdtdatahash" xmlns:w16se="http://schemas.microsoft.com/office/word/2015/wordml/symex" xmlns:wpg="http://schemas.microsoft.com/office/word/2010/wordprocessingGroup" xmlns:wpi="http://schemas.microsoft.com/office/word/2010/wordprocessingInk" xmlns:wne="http://schemas.microsoft.com/office/word/2006/wordml" xmlns:wps="http://schemas.microsoft.com/office/word/2010/wordprocessingShape" mc:Ignorable="w14 w15 w16se w16cid w16 w16cex w16sdtdh w16du wp14">
+  <w:abstractNum w:abstractNumId="0" w15:restartNumberingAfterBreak="0">
+    <w:nsid w:val="3E080A2F"/>
+    <w:multiLevelType w:val="multilevel"/>
+    <w:tmpl w:val="ABD0C1EE"/>
+    <w:lvl w:ilvl="0">
+      <w:start w:val="1"/>
+      <w:numFmt w:val="decimal"/>
+      <w:lvlText w:val="%1."/>
+      <w:lvlJc w:val="left"/>
+      <w:pPr>
+        <w:tabs>
+          <w:tab w:val="num" w:pos="720"/>
+        </w:tabs>
+        <w:ind w:left="720" w:hanging="360"/>
+      </w:pPr>
+    </w:lvl>
+    <w:lvl w:ilvl="1" w:tentative="1">
+      <w:start w:val="1"/>
+      <w:numFmt w:val="decimal"/>
+      <w:lvlText w:val="%2."/>
+      <w:lvlJc w:val="left"/>
+      <w:pPr>
+        <w:tabs>
+          <w:tab w:val="num" w:pos="1440"/>
+        </w:tabs>
+        <w:ind w:left="1440" w:hanging="360"/>
+      </w:pPr>
+    </w:lvl>
+    <w:lvl w:ilvl="2" w:tentative="1">
+      <w:start w:val="1"/>
+      <w:numFmt w:val="decimal"/>
+      <w:lvlText w:val="%3."/>
+      <w:lvlJc w:val="left"/>
+      <w:pPr>
+        <w:tabs>
+          <w:tab w:val="num" w:pos="2160"/>
+        </w:tabs>
+        <w:ind w:left="2160" w:hanging="360"/>
+      </w:pPr>
+    </w:lvl>
+    <w:lvl w:ilvl="3" w:tentative="1">
+      <w:start w:val="1"/>
+      <w:numFmt w:val="decimal"/>
+      <w:lvlText w:val="%4."/>
+      <w:lvlJc w:val="left"/>
+      <w:pPr>
+        <w:tabs>
+          <w:tab w:val="num" w:pos="2880"/>
+        </w:tabs>
+        <w:ind w:left="2880" w:hanging="360"/>
+      </w:pPr>
+    </w:lvl>
+    <w:lvl w:ilvl="4" w:tentative="1">
+      <w:start w:val="1"/>
+      <w:numFmt w:val="decimal"/>
+      <w:lvlText w:val="%5."/>
+      <w:lvlJc w:val="left"/>
+      <w:pPr>
+        <w:tabs>
+          <w:tab w:val="num" w:pos="3600"/>
+        </w:tabs>
+        <w:ind w:left="3600" w:hanging="360"/>
+      </w:pPr>
+    </w:lvl>
+    <w:lvl w:ilvl="5" w:tentative="1">
+      <w:start w:val="1"/>
+      <w:numFmt w:val="decimal"/>
+      <w:lvlText w:val="%6."/>
+      <w:lvlJc w:val="left"/>
+      <w:pPr>
+        <w:tabs>
+          <w:tab w:val="num" w:pos="4320"/>
+        </w:tabs>
+        <w:ind w:left="4320" w:hanging="360"/>
+      </w:pPr>
+    </w:lvl>
+    <w:lvl w:ilvl="6" w:tentative="1">
+      <w:start w:val="1"/>
+      <w:numFmt w:val="decimal"/>
+      <w:lvlText w:val="%7."/>
+      <w:lvlJc w:val="left"/>
+      <w:pPr>
+        <w:tabs>
+          <w:tab w:val="num" w:pos="5040"/>
+        </w:tabs>
+        <w:ind w:left="5040" w:hanging="360"/>
+      </w:pPr>
+    </w:lvl>
+    <w:lvl w:ilvl="7" w:tentative="1">
+      <w:start w:val="1"/>
+      <w:numFmt w:val="decimal"/>
+      <w:lvlText w:val="%8."/>
+      <w:lvlJc w:val="left"/>
+      <w:pPr>
+        <w:tabs>
+          <w:tab w:val="num" w:pos="5760"/>
+        </w:tabs>
+        <w:ind w:left="5760" w:hanging="360"/>
+      </w:pPr>
+    </w:lvl>
+    <w:lvl w:ilvl="8" w:tentative="1">
+      <w:start w:val="1"/>
+      <w:numFmt w:val="decimal"/>
+      <w:lvlText w:val="%9."/>
+      <w:lvlJc w:val="left"/>
+      <w:pPr>
+        <w:tabs>
+          <w:tab w:val="num" w:pos="6480"/>
+        </w:tabs>
+        <w:ind w:left="6480" w:hanging="360"/>
+      </w:pPr>
+    </w:lvl>
+  </w:abstractNum>
+  <w:abstractNum w:abstractNumId="1" w15:restartNumberingAfterBreak="0">
+    <w:nsid w:val="6B7835A0"/>
+    <w:multiLevelType w:val="multilevel"/>
+    <w:tmpl w:val="EA509FF2"/>
+    <w:lvl w:ilvl="0">
+      <w:start w:val="1"/>
+      <w:numFmt w:val="decimal"/>
+      <w:lvlText w:val="%1."/>
+      <w:lvlJc w:val="left"/>
+      <w:pPr>
+        <w:tabs>
+          <w:tab w:val="num" w:pos="720"/>
+        </w:tabs>
+        <w:ind w:left="720" w:hanging="360"/>
+      </w:pPr>
+    </w:lvl>
+    <w:lvl w:ilvl="1">
+      <w:start w:val="1"/>
+      <w:numFmt w:val="bullet"/>
+      <w:lvlText w:val="o"/>
+      <w:lvlJc w:val="left"/>
+      <w:pPr>
+        <w:tabs>
+          <w:tab w:val="num" w:pos="1440"/>
+        </w:tabs>
+        <w:ind w:left="1440" w:hanging="360"/>
+      </w:pPr>
+      <w:rPr>
+        <w:rFonts w:ascii="Courier New" w:hAnsi="Courier New" w:hint="default"/>
+        <w:sz w:val="20"/>
+      </w:rPr>
+    </w:lvl>
+    <w:lvl w:ilvl="2">
+      <w:start w:val="1"/>
+      <w:numFmt w:val="bullet"/>
+      <w:lvlText w:val=""/>
+      <w:lvlJc w:val="left"/>
+      <w:pPr>
+        <w:tabs>
+          <w:tab w:val="num" w:pos="2160"/>
+        </w:tabs>
+        <w:ind w:left="2160" w:hanging="360"/>
+      </w:pPr>
+      <w:rPr>
+        <w:rFonts w:ascii="Wingdings" w:hAnsi="Wingdings" w:hint="default"/>
+        <w:sz w:val="20"/>
+      </w:rPr>
+    </w:lvl>
+    <w:lvl w:ilvl="3" w:tentative="1">
+      <w:start w:val="1"/>
+      <w:numFmt w:val="decimal"/>
+      <w:lvlText w:val="%4."/>
+      <w:lvlJc w:val="left"/>
+      <w:pPr>
+        <w:tabs>
+          <w:tab w:val="num" w:pos="2880"/>
+        </w:tabs>
+        <w:ind w:left="2880" w:hanging="360"/>
+      </w:pPr>
+    </w:lvl>
+    <w:lvl w:ilvl="4" w:tentative="1">
+      <w:start w:val="1"/>
+      <w:numFmt w:val="decimal"/>
+      <w:lvlText w:val="%5."/>
+      <w:lvlJc w:val="left"/>
+      <w:pPr>
+        <w:tabs>
+          <w:tab w:val="num" w:pos="3600"/>
+        </w:tabs>
+        <w:ind w:left="3600" w:hanging="360"/>
+      </w:pPr>
+    </w:lvl>
+    <w:lvl w:ilvl="5" w:tentative="1">
+      <w:start w:val="1"/>
+      <w:numFmt w:val="decimal"/>
+      <w:lvlText w:val="%6."/>
+      <w:lvlJc w:val="left"/>
+      <w:pPr>
+        <w:tabs>
+          <w:tab w:val="num" w:pos="4320"/>
+        </w:tabs>
+        <w:ind w:left="4320" w:hanging="360"/>
+      </w:pPr>
+    </w:lvl>
+    <w:lvl w:ilvl="6" w:tentative="1">
+      <w:start w:val="1"/>
+      <w:numFmt w:val="decimal"/>
+      <w:lvlText w:val="%7."/>
+      <w:lvlJc w:val="left"/>
+      <w:pPr>
+        <w:tabs>
+          <w:tab w:val="num" w:pos="5040"/>
+        </w:tabs>
+        <w:ind w:left="5040" w:hanging="360"/>
+      </w:pPr>
+    </w:lvl>
+    <w:lvl w:ilvl="7" w:tentative="1">
+      <w:start w:val="1"/>
+      <w:numFmt w:val="decimal"/>
+      <w:lvlText w:val="%8."/>
+      <w:lvlJc w:val="left"/>
+      <w:pPr>
+        <w:tabs>
+          <w:tab w:val="num" w:pos="5760"/>
+        </w:tabs>
+        <w:ind w:left="5760" w:hanging="360"/>
+      </w:pPr>
+    </w:lvl>
+    <w:lvl w:ilvl="8" w:tentative="1">
+      <w:start w:val="1"/>
+      <w:numFmt w:val="decimal"/>
+      <w:lvlText w:val="%9."/>
+      <w:lvlJc w:val="left"/>
+      <w:pPr>
+        <w:tabs>
+          <w:tab w:val="num" w:pos="6480"/>
+        </w:tabs>
+        <w:ind w:left="6480" w:hanging="360"/>
+      </w:pPr>
+    </w:lvl>
+  </w:abstractNum>
+  <w:num w:numId="1" w16cid:durableId="1214465800">
+    <w:abstractNumId w:val="1"/>
+  </w:num>
+  <w:num w:numId="2" w16cid:durableId="676614820">
+    <w:abstractNumId w:val="0"/>
+  </w:num>
+</w:numbering>
 </file>
 
 <file path=word/styles.xml><?xml version="1.0" encoding="utf-8"?>
@@ -1702,7 +3676,6 @@
   <w:style w:type="character" w:default="1" w:styleId="Bekezdsalapbettpusa">
     <w:name w:val="Default Paragraph Font"/>
     <w:uiPriority w:val="1"/>
-    <w:semiHidden/>
     <w:unhideWhenUsed/>
   </w:style>
   <w:style w:type="table" w:default="1" w:styleId="Normltblzat">

</xml_diff>

<commit_message>
Update documentation to include Eclipse RDF4J and Jetty server details; correct terminology in SparQL queries
</commit_message>
<xml_diff>
--- a/hf2_dokumentacio.docx
+++ b/hf2_dokumentacio.docx
@@ -115,21 +115,7 @@
         <w:rPr>
           <w:lang w:val="hu-HU"/>
         </w:rPr>
-        <w:t xml:space="preserve"> (ez utóbbin intuitívan, </w:t>
-      </w:r>
-      <w:proofErr w:type="spellStart"/>
-      <w:r>
-        <w:rPr>
-          <w:lang w:val="hu-HU"/>
-        </w:rPr>
-        <w:t>SparQL</w:t>
-      </w:r>
-      <w:proofErr w:type="spellEnd"/>
-      <w:r>
-        <w:rPr>
-          <w:lang w:val="hu-HU"/>
-        </w:rPr>
-        <w:t xml:space="preserve"> ismerete nélkül)</w:t>
+        <w:t xml:space="preserve"> (ez utóbbin intuitívan, SparQL ismerete nélkül)</w:t>
       </w:r>
       <w:r>
         <w:rPr>
@@ -203,97 +189,27 @@
         <w:rPr>
           <w:lang w:val="hu-HU"/>
         </w:rPr>
-        <w:t xml:space="preserve">Először a szöveg feldolgozásait fogom részletezni, ide beleértve a szöveg előfeldolgozását NLP </w:t>
-      </w:r>
-      <w:proofErr w:type="spellStart"/>
-      <w:r>
-        <w:rPr>
-          <w:lang w:val="hu-HU"/>
-        </w:rPr>
-        <w:t>pipeline-nal</w:t>
-      </w:r>
-      <w:proofErr w:type="spellEnd"/>
-      <w:r>
-        <w:rPr>
-          <w:lang w:val="hu-HU"/>
-        </w:rPr>
-        <w:t xml:space="preserve">, </w:t>
-      </w:r>
-      <w:proofErr w:type="spellStart"/>
-      <w:r>
-        <w:rPr>
-          <w:lang w:val="hu-HU"/>
-        </w:rPr>
-        <w:t>regex</w:t>
-      </w:r>
-      <w:proofErr w:type="spellEnd"/>
-      <w:r>
-        <w:rPr>
-          <w:lang w:val="hu-HU"/>
-        </w:rPr>
-        <w:t>-szel, majd a .</w:t>
-      </w:r>
-      <w:proofErr w:type="spellStart"/>
-      <w:r>
-        <w:rPr>
-          <w:lang w:val="hu-HU"/>
-        </w:rPr>
-        <w:t>rdf</w:t>
-      </w:r>
-      <w:proofErr w:type="spellEnd"/>
-      <w:r>
-        <w:rPr>
-          <w:lang w:val="hu-HU"/>
-        </w:rPr>
-        <w:t xml:space="preserve"> fájl létrehozását </w:t>
-      </w:r>
-      <w:r>
-        <w:rPr>
-          <w:lang w:val="hu-HU"/>
-        </w:rPr>
-        <w:t xml:space="preserve">megvalósító </w:t>
-      </w:r>
-      <w:proofErr w:type="spellStart"/>
-      <w:r>
-        <w:rPr>
-          <w:lang w:val="hu-HU"/>
-        </w:rPr>
-        <w:t>python</w:t>
-      </w:r>
-      <w:proofErr w:type="spellEnd"/>
-      <w:r>
-        <w:rPr>
-          <w:lang w:val="hu-HU"/>
-        </w:rPr>
-        <w:t xml:space="preserve"> modulomat foglalom össze.</w:t>
-      </w:r>
-    </w:p>
-    <w:p>
-      <w:pPr>
-        <w:jc w:val="both"/>
-        <w:rPr>
-          <w:lang w:val="hu-HU"/>
-        </w:rPr>
-      </w:pPr>
-      <w:r>
-        <w:rPr>
-          <w:lang w:val="hu-HU"/>
-        </w:rPr>
-        <w:t xml:space="preserve">Ezután a megírt </w:t>
-      </w:r>
-      <w:proofErr w:type="spellStart"/>
-      <w:r>
-        <w:rPr>
-          <w:lang w:val="hu-HU"/>
-        </w:rPr>
-        <w:t>SparQL</w:t>
-      </w:r>
-      <w:proofErr w:type="spellEnd"/>
-      <w:r>
-        <w:rPr>
-          <w:lang w:val="hu-HU"/>
-        </w:rPr>
-        <w:t xml:space="preserve"> lekérdezéseket dokumentálom, valamint a példaszövegből kinyert futtatási eredményeket.</w:t>
+        <w:t xml:space="preserve">Először a szöveg feldolgozásait fogom részletezni, ide beleértve a szöveg előfeldolgozását NLP pipeline-nal, regex-szel, majd a .rdf fájl létrehozását </w:t>
+      </w:r>
+      <w:r>
+        <w:rPr>
+          <w:lang w:val="hu-HU"/>
+        </w:rPr>
+        <w:t>megvalósító python modulomat foglalom össze.</w:t>
+      </w:r>
+    </w:p>
+    <w:p>
+      <w:pPr>
+        <w:jc w:val="both"/>
+        <w:rPr>
+          <w:lang w:val="hu-HU"/>
+        </w:rPr>
+      </w:pPr>
+      <w:r>
+        <w:rPr>
+          <w:lang w:val="hu-HU"/>
+        </w:rPr>
+        <w:t>Ezután a megírt SparQL lekérdezéseket dokumentálom, valamint a példaszövegből kinyert futtatási eredményeket.</w:t>
       </w:r>
     </w:p>
     <w:p>
@@ -394,13 +310,7 @@
         <w:rPr>
           <w:lang w:val="hu-HU"/>
         </w:rPr>
-        <w:t>A triple_generator.py fájl</w:t>
-      </w:r>
-      <w:r>
-        <w:rPr>
-          <w:lang w:val="hu-HU"/>
-        </w:rPr>
-        <w:t xml:space="preserve"> szemantikai hármasokat (alany, állítmány, tárgy) von ki egy adott szövegfájlból természetes nyelvfeldolgozó (NLP) módszerekkel. A folyamat a következő lépésekből áll:</w:t>
+        <w:t>A triple_generator.py fájl szemantikai hármasokat (alany, állítmány, tárgy) von ki egy adott szövegfájlból természetes nyelvfeldolgozó (NLP) módszerekkel. A folyamat a következő lépésekből áll:</w:t>
       </w:r>
     </w:p>
     <w:p>
@@ -437,21 +347,7 @@
         <w:rPr>
           <w:lang w:val="hu-HU"/>
         </w:rPr>
-        <w:t xml:space="preserve">A </w:t>
-      </w:r>
-      <w:proofErr w:type="spellStart"/>
-      <w:r>
-        <w:rPr>
-          <w:lang w:val="hu-HU"/>
-        </w:rPr>
-        <w:t>preprocess_text</w:t>
-      </w:r>
-      <w:proofErr w:type="spellEnd"/>
-      <w:r>
-        <w:rPr>
-          <w:lang w:val="hu-HU"/>
-        </w:rPr>
-        <w:t xml:space="preserve"> függvény eltávolítja a szövegből az olyan mintákat, mint</w:t>
+        <w:t>A preprocess_text függvény eltávolítja a szövegből az olyan mintákat, mint</w:t>
       </w:r>
       <w:r>
         <w:rPr>
@@ -513,77 +409,21 @@
         <w:rPr>
           <w:lang w:val="hu-HU"/>
         </w:rPr>
-        <w:t xml:space="preserve">A </w:t>
-      </w:r>
-      <w:proofErr w:type="spellStart"/>
-      <w:r>
-        <w:rPr>
-          <w:lang w:val="hu-HU"/>
-        </w:rPr>
-        <w:t>generate_triples</w:t>
-      </w:r>
-      <w:proofErr w:type="spellEnd"/>
-      <w:r>
-        <w:rPr>
-          <w:lang w:val="hu-HU"/>
-        </w:rPr>
-        <w:t xml:space="preserve"> függvény betölti a szöveget és a </w:t>
-      </w:r>
-      <w:proofErr w:type="spellStart"/>
-      <w:r>
-        <w:rPr>
-          <w:lang w:val="hu-HU"/>
-        </w:rPr>
-        <w:t>huspacy</w:t>
-      </w:r>
-      <w:proofErr w:type="spellEnd"/>
-      <w:r>
-        <w:rPr>
-          <w:lang w:val="hu-HU"/>
-        </w:rPr>
-        <w:t xml:space="preserve"> NLP modellt alkalmazza annak feldolgozására.</w:t>
-      </w:r>
-    </w:p>
-    <w:p>
-      <w:pPr>
-        <w:jc w:val="both"/>
-        <w:rPr>
-          <w:lang w:val="hu-HU"/>
-        </w:rPr>
-      </w:pPr>
-      <w:r>
-        <w:rPr>
-          <w:lang w:val="hu-HU"/>
-        </w:rPr>
-        <w:t xml:space="preserve">Az </w:t>
-      </w:r>
-      <w:proofErr w:type="spellStart"/>
-      <w:r>
-        <w:rPr>
-          <w:lang w:val="hu-HU"/>
-        </w:rPr>
-        <w:t>extract_triples</w:t>
-      </w:r>
-      <w:proofErr w:type="spellEnd"/>
-      <w:r>
-        <w:rPr>
-          <w:lang w:val="hu-HU"/>
-        </w:rPr>
-        <w:t xml:space="preserve"> függvény a </w:t>
-      </w:r>
-      <w:proofErr w:type="spellStart"/>
-      <w:r>
-        <w:rPr>
-          <w:lang w:val="hu-HU"/>
-        </w:rPr>
-        <w:t>tokenek</w:t>
-      </w:r>
-      <w:proofErr w:type="spellEnd"/>
-      <w:r>
-        <w:rPr>
-          <w:lang w:val="hu-HU"/>
-        </w:rPr>
-        <w:t xml:space="preserve"> függőségi viszonyai alapján az alanyokat, állítmányokat és tárgyakat azonosítja:</w:t>
+        <w:t>A generate_triples függvény betölti a szöveget és a huspacy NLP modellt alkalmazza annak feldolgozására.</w:t>
+      </w:r>
+    </w:p>
+    <w:p>
+      <w:pPr>
+        <w:jc w:val="both"/>
+        <w:rPr>
+          <w:lang w:val="hu-HU"/>
+        </w:rPr>
+      </w:pPr>
+      <w:r>
+        <w:rPr>
+          <w:lang w:val="hu-HU"/>
+        </w:rPr>
+        <w:t>Az extract_triples függvény a tokenek függőségi viszonyai alapján az alanyokat, állítmányokat és tárgyakat azonosítja:</w:t>
       </w:r>
     </w:p>
     <w:p>
@@ -605,21 +445,7 @@
         <w:rPr>
           <w:lang w:val="hu-HU"/>
         </w:rPr>
-        <w:t xml:space="preserve">: az </w:t>
-      </w:r>
-      <w:proofErr w:type="spellStart"/>
-      <w:r>
-        <w:rPr>
-          <w:lang w:val="hu-HU"/>
-        </w:rPr>
-        <w:t>nsubj</w:t>
-      </w:r>
-      <w:proofErr w:type="spellEnd"/>
-      <w:r>
-        <w:rPr>
-          <w:lang w:val="hu-HU"/>
-        </w:rPr>
-        <w:t xml:space="preserve"> függőség alapján kerülnek felismerésre, a megfelelő módosítókkal együtt.</w:t>
+        <w:t>: az nsubj függőség alapján kerülnek felismerésre, a megfelelő módosítókkal együtt.</w:t>
       </w:r>
     </w:p>
     <w:p>
@@ -647,21 +473,7 @@
         <w:rPr>
           <w:lang w:val="hu-HU"/>
         </w:rPr>
-        <w:t xml:space="preserve"> </w:t>
-      </w:r>
-      <w:proofErr w:type="spellStart"/>
-      <w:r>
-        <w:rPr>
-          <w:lang w:val="hu-HU"/>
-        </w:rPr>
-        <w:t>head-jéből</w:t>
-      </w:r>
-      <w:proofErr w:type="spellEnd"/>
-      <w:r>
-        <w:rPr>
-          <w:lang w:val="hu-HU"/>
-        </w:rPr>
-        <w:t xml:space="preserve"> </w:t>
+        <w:t xml:space="preserve"> head-jéből </w:t>
       </w:r>
       <w:r>
         <w:rPr>
@@ -737,21 +549,7 @@
         <w:rPr>
           <w:lang w:val="hu-HU"/>
         </w:rPr>
-        <w:t xml:space="preserve"> és nem-alfanumerikus </w:t>
-      </w:r>
-      <w:proofErr w:type="spellStart"/>
-      <w:r>
-        <w:rPr>
-          <w:lang w:val="hu-HU"/>
-        </w:rPr>
-        <w:t>tokenek</w:t>
-      </w:r>
-      <w:proofErr w:type="spellEnd"/>
-      <w:r>
-        <w:rPr>
-          <w:lang w:val="hu-HU"/>
-        </w:rPr>
-        <w:t xml:space="preserve"> figyelmen kívül maradnak a kinyerés során.</w:t>
+        <w:t xml:space="preserve"> és nem-alfanumerikus tokenek figyelmen kívül maradnak a kinyerés során.</w:t>
       </w:r>
     </w:p>
     <w:p>
@@ -843,27 +641,7 @@
         <w:rPr>
           <w:lang w:val="hu-HU"/>
         </w:rPr>
-        <w:t>Az rdf_xml.py fájl</w:t>
-      </w:r>
-      <w:r>
-        <w:rPr>
-          <w:lang w:val="hu-HU"/>
-        </w:rPr>
-        <w:t xml:space="preserve"> Python hármasokat (alany, állítmány, tárgy) RDF/XML formátumba konvertálja és elmenti egy fájlba. Az </w:t>
-      </w:r>
-      <w:proofErr w:type="spellStart"/>
-      <w:r>
-        <w:rPr>
-          <w:lang w:val="hu-HU"/>
-        </w:rPr>
-        <w:t>rdflib</w:t>
-      </w:r>
-      <w:proofErr w:type="spellEnd"/>
-      <w:r>
-        <w:rPr>
-          <w:lang w:val="hu-HU"/>
-        </w:rPr>
-        <w:t xml:space="preserve"> könyvtárat használja az RDF </w:t>
+        <w:t xml:space="preserve">Az rdf_xml.py fájl Python hármasokat (alany, állítmány, tárgy) RDF/XML formátumba konvertálja és elmenti egy fájlba. Az rdflib könyvtárat használja az RDF </w:t>
       </w:r>
       <w:r>
         <w:rPr>
@@ -889,35 +667,7 @@
         <w:rPr>
           <w:lang w:val="hu-HU"/>
         </w:rPr>
-        <w:t>Hármasok feldolgozása: Minden egyes hármas esetén a script biztosítja, hogy a speciális karakterek megfelelően legyenek kezelve az alany URI-</w:t>
-      </w:r>
-      <w:proofErr w:type="spellStart"/>
-      <w:r>
-        <w:rPr>
-          <w:lang w:val="hu-HU"/>
-        </w:rPr>
-        <w:t>jának</w:t>
-      </w:r>
-      <w:proofErr w:type="spellEnd"/>
-      <w:r>
-        <w:rPr>
-          <w:lang w:val="hu-HU"/>
-        </w:rPr>
-        <w:t xml:space="preserve"> kódolása során. Az alanyt egy előre meghatározott névtér segítségével URI-</w:t>
-      </w:r>
-      <w:proofErr w:type="spellStart"/>
-      <w:r>
-        <w:rPr>
-          <w:lang w:val="hu-HU"/>
-        </w:rPr>
-        <w:t>ra</w:t>
-      </w:r>
-      <w:proofErr w:type="spellEnd"/>
-      <w:r>
-        <w:rPr>
-          <w:lang w:val="hu-HU"/>
-        </w:rPr>
-        <w:t xml:space="preserve"> alakítja, és az állítmányt ugyanazzal a névtérrel állítja be.</w:t>
+        <w:t>Hármasok feldolgozása: Minden egyes hármas esetén a script biztosítja, hogy a speciális karakterek megfelelően legyenek kezelve az alany URI-jának kódolása során. Az alanyt egy előre meghatározott névtér segítségével URI-ra alakítja, és az állítmányt ugyanazzal a névtérrel állítja be.</w:t>
       </w:r>
     </w:p>
     <w:p>
@@ -968,33 +718,11 @@
           <w:lang w:val="hu-HU"/>
         </w:rPr>
       </w:pPr>
-      <w:proofErr w:type="spellStart"/>
-      <w:r>
-        <w:rPr>
-          <w:lang w:val="hu-HU"/>
-        </w:rPr>
-        <w:t>Szerializálás</w:t>
-      </w:r>
-      <w:proofErr w:type="spellEnd"/>
-      <w:r>
-        <w:rPr>
-          <w:lang w:val="hu-HU"/>
-        </w:rPr>
-        <w:t xml:space="preserve">: A gráfot RDF/XML formátumban </w:t>
-      </w:r>
-      <w:proofErr w:type="spellStart"/>
-      <w:r>
-        <w:rPr>
-          <w:lang w:val="hu-HU"/>
-        </w:rPr>
-        <w:t>szerializálja</w:t>
-      </w:r>
-      <w:proofErr w:type="spellEnd"/>
-      <w:r>
-        <w:rPr>
-          <w:lang w:val="hu-HU"/>
-        </w:rPr>
-        <w:t xml:space="preserve">, és a fájlt </w:t>
+      <w:r>
+        <w:rPr>
+          <w:lang w:val="hu-HU"/>
+        </w:rPr>
+        <w:t xml:space="preserve">Szerializálás: A gráfot RDF/XML formátumban szerializálja, és a fájlt </w:t>
       </w:r>
       <w:r>
         <w:rPr>
@@ -1048,49 +776,13 @@
         <w:rPr>
           <w:lang w:val="hu-HU"/>
         </w:rPr>
-        <w:t xml:space="preserve">A </w:t>
-      </w:r>
-      <w:proofErr w:type="spellStart"/>
-      <w:r>
-        <w:rPr>
-          <w:lang w:val="hu-HU"/>
-        </w:rPr>
-        <w:t>triples_to_rdf</w:t>
-      </w:r>
-      <w:proofErr w:type="spellEnd"/>
-      <w:r>
-        <w:rPr>
-          <w:lang w:val="hu-HU"/>
-        </w:rPr>
-        <w:t xml:space="preserve"> függvény visszaadja az RDF gráf objektumot, és elmenti az RDF adatokat egy megadott kimeneti fájlba (alapértelmezetten </w:t>
-      </w:r>
-      <w:proofErr w:type="spellStart"/>
-      <w:r>
-        <w:rPr>
-          <w:lang w:val="hu-HU"/>
-        </w:rPr>
-        <w:t>output.rdf</w:t>
-      </w:r>
-      <w:proofErr w:type="spellEnd"/>
-      <w:r>
-        <w:rPr>
-          <w:lang w:val="hu-HU"/>
-        </w:rPr>
-        <w:t xml:space="preserve">, de ez az </w:t>
-      </w:r>
-      <w:proofErr w:type="spellStart"/>
-      <w:r>
-        <w:rPr>
-          <w:lang w:val="hu-HU"/>
-        </w:rPr>
-        <w:t>rdfApp.config</w:t>
-      </w:r>
-      <w:proofErr w:type="spellEnd"/>
-      <w:r>
-        <w:rPr>
-          <w:lang w:val="hu-HU"/>
-        </w:rPr>
-        <w:t xml:space="preserve"> fájlon keresztül megváltoztatható</w:t>
+        <w:t>A triples_to_rdf függvény visszaadja az RDF gráf objektumot, és elmenti az RDF adatokat egy megadott kimeneti fájlba (alapértelmezetten output.rdf</w:t>
+      </w:r>
+      <w:r>
+        <w:rPr>
+          <w:lang w:val="hu-HU"/>
+        </w:rPr>
+        <w:t>, de ez az rdfApp.config fájlon keresztül megváltoztatható</w:t>
       </w:r>
       <w:r>
         <w:rPr>
@@ -1112,21 +804,86 @@
         <w:rPr>
           <w:lang w:val="hu-HU"/>
         </w:rPr>
-        <w:t xml:space="preserve">RDF4j adatbázisban példa </w:t>
-      </w:r>
-      <w:proofErr w:type="spellStart"/>
-      <w:r>
-        <w:rPr>
-          <w:lang w:val="hu-HU"/>
-        </w:rPr>
-        <w:t>SparQL</w:t>
-      </w:r>
-      <w:proofErr w:type="spellEnd"/>
-      <w:r>
-        <w:rPr>
-          <w:lang w:val="hu-HU"/>
-        </w:rPr>
-        <w:t xml:space="preserve"> lekérdezésekre</w:t>
+        <w:t>RDF4j adatbázisban példa SparQL lekérdezésekre</w:t>
+      </w:r>
+    </w:p>
+    <w:p>
+      <w:pPr>
+        <w:rPr>
+          <w:lang w:val="hu-HU"/>
+        </w:rPr>
+      </w:pPr>
+      <w:r>
+        <w:rPr>
+          <w:lang w:val="hu-HU"/>
+        </w:rPr>
+        <w:t xml:space="preserve">A megoldáshoz </w:t>
+      </w:r>
+      <w:r>
+        <w:rPr>
+          <w:lang w:val="hu-HU"/>
+        </w:rPr>
+        <w:t>Eclipse RDF4J</w:t>
+      </w:r>
+      <w:r>
+        <w:rPr>
+          <w:lang w:val="hu-HU"/>
+        </w:rPr>
+        <w:t>-t</w:t>
+      </w:r>
+      <w:r>
+        <w:rPr>
+          <w:lang w:val="hu-HU"/>
+        </w:rPr>
+        <w:t xml:space="preserve"> (</w:t>
+      </w:r>
+      <w:r>
+        <w:rPr>
+          <w:lang w:val="hu-HU"/>
+        </w:rPr>
+        <w:t>eclipse-rdf4j-5.0.3</w:t>
+      </w:r>
+      <w:r>
+        <w:rPr>
+          <w:lang w:val="hu-HU"/>
+        </w:rPr>
+        <w:t>) használtam fel, a szerv</w:t>
+      </w:r>
+      <w:r>
+        <w:rPr>
+          <w:lang w:val="hu-HU"/>
+        </w:rPr>
+        <w:t xml:space="preserve">ert </w:t>
+      </w:r>
+      <w:r>
+        <w:rPr>
+          <w:lang w:val="hu-HU"/>
+        </w:rPr>
+        <w:t>Jetty 9.4</w:t>
+      </w:r>
+      <w:r>
+        <w:rPr>
+          <w:lang w:val="hu-HU"/>
+        </w:rPr>
+        <w:t xml:space="preserve"> (</w:t>
+      </w:r>
+      <w:r>
+        <w:t>jetty-distribution-9.4.56.v20240826</w:t>
+      </w:r>
+      <w:r>
+        <w:t>)</w:t>
+      </w:r>
+      <w:r>
+        <w:rPr>
+          <w:lang w:val="hu-HU"/>
+        </w:rPr>
+        <w:t xml:space="preserve"> segítségével futtatt</w:t>
+      </w:r>
+      <w:r>
+        <w:rPr>
+          <w:lang w:val="hu-HU"/>
+        </w:rPr>
+        <w:t>am.</w:t>
       </w:r>
     </w:p>
     <w:p>
@@ -1141,49 +898,21 @@
         <w:rPr>
           <w:lang w:val="hu-HU"/>
         </w:rPr>
-        <w:t xml:space="preserve">A RDF4j </w:t>
-      </w:r>
-      <w:proofErr w:type="spellStart"/>
-      <w:r>
-        <w:rPr>
-          <w:lang w:val="hu-HU"/>
-        </w:rPr>
-        <w:t>Workbench</w:t>
-      </w:r>
-      <w:proofErr w:type="spellEnd"/>
-      <w:r>
-        <w:rPr>
-          <w:lang w:val="hu-HU"/>
-        </w:rPr>
-        <w:t xml:space="preserve"> segítségével:</w:t>
-      </w:r>
-    </w:p>
-    <w:p>
-      <w:pPr>
-        <w:jc w:val="both"/>
-        <w:rPr>
-          <w:lang w:val="hu-HU"/>
-        </w:rPr>
-      </w:pPr>
-      <w:r>
-        <w:rPr>
-          <w:lang w:val="hu-HU"/>
-        </w:rPr>
-        <w:t xml:space="preserve">A </w:t>
-      </w:r>
-      <w:proofErr w:type="spellStart"/>
-      <w:r>
-        <w:rPr>
-          <w:lang w:val="hu-HU"/>
-        </w:rPr>
-        <w:t>repository</w:t>
-      </w:r>
-      <w:proofErr w:type="spellEnd"/>
-      <w:r>
-        <w:rPr>
-          <w:lang w:val="hu-HU"/>
-        </w:rPr>
-        <w:t xml:space="preserve"> létrehozása után </w:t>
+        <w:t>A RDF4j Workbench segítségével:</w:t>
+      </w:r>
+    </w:p>
+    <w:p>
+      <w:pPr>
+        <w:jc w:val="both"/>
+        <w:rPr>
+          <w:lang w:val="hu-HU"/>
+        </w:rPr>
+      </w:pPr>
+      <w:r>
+        <w:rPr>
+          <w:lang w:val="hu-HU"/>
+        </w:rPr>
+        <w:t xml:space="preserve">A repository létrehozása után </w:t>
       </w:r>
       <w:r>
         <w:rPr>
@@ -1195,35 +924,19 @@
         <w:rPr>
           <w:lang w:val="hu-HU"/>
         </w:rPr>
-        <w:t xml:space="preserve">exportált XML fájlt feltöltöttem a </w:t>
-      </w:r>
-      <w:proofErr w:type="spellStart"/>
-      <w:r>
-        <w:rPr>
-          <w:lang w:val="hu-HU"/>
-        </w:rPr>
-        <w:t>WorkBench</w:t>
-      </w:r>
-      <w:proofErr w:type="spellEnd"/>
-      <w:r>
-        <w:rPr>
-          <w:lang w:val="hu-HU"/>
-        </w:rPr>
-        <w:t xml:space="preserve"> felületére, majd példa </w:t>
-      </w:r>
-      <w:proofErr w:type="spellStart"/>
-      <w:r>
-        <w:rPr>
-          <w:lang w:val="hu-HU"/>
-        </w:rPr>
-        <w:t>Query</w:t>
-      </w:r>
-      <w:proofErr w:type="spellEnd"/>
-      <w:r>
-        <w:rPr>
-          <w:lang w:val="hu-HU"/>
-        </w:rPr>
-        <w:t>-ket futtattam:</w:t>
+        <w:t>exportált XML fájlt feltöltöttem a WorkBench felületére, majd példa</w:t>
+      </w:r>
+      <w:r>
+        <w:rPr>
+          <w:lang w:val="hu-HU"/>
+        </w:rPr>
+        <w:t xml:space="preserve"> lekérdezések</w:t>
+      </w:r>
+      <w:r>
+        <w:rPr>
+          <w:lang w:val="hu-HU"/>
+        </w:rPr>
+        <w:t>et futtattam:</w:t>
       </w:r>
     </w:p>
     <w:p>
@@ -1248,19 +961,11 @@
           <w:lang w:val="hu-HU"/>
         </w:rPr>
       </w:pPr>
-      <w:proofErr w:type="gramStart"/>
-      <w:r>
-        <w:rPr>
-          <w:lang w:val="hu-HU"/>
-        </w:rPr>
-        <w:t>SELECT ?s</w:t>
-      </w:r>
-      <w:proofErr w:type="gramEnd"/>
-      <w:r>
-        <w:rPr>
-          <w:lang w:val="hu-HU"/>
-        </w:rPr>
-        <w:t xml:space="preserve"> ?p ?o</w:t>
+      <w:r>
+        <w:rPr>
+          <w:lang w:val="hu-HU"/>
+        </w:rPr>
+        <w:t>SELECT ?s ?p ?o</w:t>
       </w:r>
     </w:p>
     <w:p>
@@ -1288,21 +993,7 @@
         <w:rPr>
           <w:lang w:val="hu-HU"/>
         </w:rPr>
-        <w:t xml:space="preserve">  </w:t>
-      </w:r>
-      <w:proofErr w:type="gramStart"/>
-      <w:r>
-        <w:rPr>
-          <w:lang w:val="hu-HU"/>
-        </w:rPr>
-        <w:t>?s</w:t>
-      </w:r>
-      <w:proofErr w:type="gramEnd"/>
-      <w:r>
-        <w:rPr>
-          <w:lang w:val="hu-HU"/>
-        </w:rPr>
-        <w:t xml:space="preserve"> ?p ?o .</w:t>
+        <w:t xml:space="preserve">  ?s ?p ?o .</w:t>
       </w:r>
     </w:p>
     <w:p>
@@ -1405,19 +1096,11 @@
           <w:lang w:val="hu-HU"/>
         </w:rPr>
       </w:pPr>
-      <w:proofErr w:type="gramStart"/>
-      <w:r>
-        <w:rPr>
-          <w:lang w:val="hu-HU"/>
-        </w:rPr>
-        <w:t>SELECT ?s</w:t>
-      </w:r>
-      <w:proofErr w:type="gramEnd"/>
-      <w:r>
-        <w:rPr>
-          <w:lang w:val="hu-HU"/>
-        </w:rPr>
-        <w:t xml:space="preserve"> ?o</w:t>
+      <w:r>
+        <w:rPr>
+          <w:lang w:val="hu-HU"/>
+        </w:rPr>
+        <w:t>SELECT ?s ?o</w:t>
       </w:r>
     </w:p>
     <w:p>
@@ -1445,21 +1128,7 @@
         <w:rPr>
           <w:lang w:val="hu-HU"/>
         </w:rPr>
-        <w:t xml:space="preserve">  </w:t>
-      </w:r>
-      <w:proofErr w:type="gramStart"/>
-      <w:r>
-        <w:rPr>
-          <w:lang w:val="hu-HU"/>
-        </w:rPr>
-        <w:t>?s</w:t>
-      </w:r>
-      <w:proofErr w:type="gramEnd"/>
-      <w:r>
-        <w:rPr>
-          <w:lang w:val="hu-HU"/>
-        </w:rPr>
-        <w:t xml:space="preserve"> &lt;http://hf2.org/jelez&gt; ?o .</w:t>
+        <w:t xml:space="preserve">  ?s &lt;http://hf2.org/jelez&gt; ?o .</w:t>
       </w:r>
     </w:p>
     <w:p>
@@ -1561,36 +1230,12 @@
           <w:lang w:val="hu-HU"/>
         </w:rPr>
       </w:pPr>
-      <w:proofErr w:type="gramStart"/>
-      <w:r>
-        <w:rPr>
-          <w:lang w:val="hu-HU"/>
-        </w:rPr>
-        <w:t>SELECT ?</w:t>
-      </w:r>
-      <w:proofErr w:type="spellStart"/>
-      <w:r>
-        <w:rPr>
-          <w:lang w:val="hu-HU"/>
-        </w:rPr>
-        <w:t>subject</w:t>
-      </w:r>
-      <w:proofErr w:type="spellEnd"/>
-      <w:proofErr w:type="gramEnd"/>
-      <w:r>
-        <w:rPr>
-          <w:lang w:val="hu-HU"/>
-        </w:rPr>
-        <w:t xml:space="preserve"> ?</w:t>
-      </w:r>
-      <w:proofErr w:type="spellStart"/>
-      <w:r>
-        <w:rPr>
-          <w:lang w:val="hu-HU"/>
-        </w:rPr>
-        <w:t>object</w:t>
-      </w:r>
-      <w:proofErr w:type="spellEnd"/>
+      <w:r>
+        <w:rPr>
+          <w:lang w:val="hu-HU"/>
+        </w:rPr>
+        <w:t>SELECT ?subject ?object</w:t>
+      </w:r>
     </w:p>
     <w:p>
       <w:pPr>
@@ -1617,93 +1262,21 @@
         <w:rPr>
           <w:lang w:val="hu-HU"/>
         </w:rPr>
-        <w:t xml:space="preserve">  </w:t>
-      </w:r>
-      <w:proofErr w:type="gramStart"/>
-      <w:r>
-        <w:rPr>
-          <w:lang w:val="hu-HU"/>
-        </w:rPr>
-        <w:t>?</w:t>
-      </w:r>
-      <w:proofErr w:type="spellStart"/>
-      <w:r>
-        <w:rPr>
-          <w:lang w:val="hu-HU"/>
-        </w:rPr>
-        <w:t>subject</w:t>
-      </w:r>
-      <w:proofErr w:type="spellEnd"/>
-      <w:proofErr w:type="gramEnd"/>
-      <w:r>
-        <w:rPr>
-          <w:lang w:val="hu-HU"/>
-        </w:rPr>
-        <w:t xml:space="preserve"> ?</w:t>
-      </w:r>
-      <w:proofErr w:type="spellStart"/>
-      <w:r>
-        <w:rPr>
-          <w:lang w:val="hu-HU"/>
-        </w:rPr>
-        <w:t>predicate</w:t>
-      </w:r>
-      <w:proofErr w:type="spellEnd"/>
-      <w:r>
-        <w:rPr>
-          <w:lang w:val="hu-HU"/>
-        </w:rPr>
-        <w:t xml:space="preserve"> ?</w:t>
-      </w:r>
-      <w:proofErr w:type="spellStart"/>
-      <w:r>
-        <w:rPr>
-          <w:lang w:val="hu-HU"/>
-        </w:rPr>
-        <w:t>object</w:t>
-      </w:r>
-      <w:proofErr w:type="spellEnd"/>
-      <w:r>
-        <w:rPr>
-          <w:lang w:val="hu-HU"/>
-        </w:rPr>
-        <w:t xml:space="preserve"> .</w:t>
-      </w:r>
-    </w:p>
-    <w:p>
-      <w:pPr>
-        <w:jc w:val="both"/>
-        <w:rPr>
-          <w:lang w:val="hu-HU"/>
-        </w:rPr>
-      </w:pPr>
-      <w:r>
-        <w:rPr>
-          <w:lang w:val="hu-HU"/>
-        </w:rPr>
-        <w:t xml:space="preserve">  FILTER(CONTAINS(STR</w:t>
-      </w:r>
-      <w:proofErr w:type="gramStart"/>
-      <w:r>
-        <w:rPr>
-          <w:lang w:val="hu-HU"/>
-        </w:rPr>
-        <w:t>(?</w:t>
-      </w:r>
-      <w:proofErr w:type="spellStart"/>
-      <w:r>
-        <w:rPr>
-          <w:lang w:val="hu-HU"/>
-        </w:rPr>
-        <w:t>object</w:t>
-      </w:r>
-      <w:proofErr w:type="spellEnd"/>
-      <w:proofErr w:type="gramEnd"/>
-      <w:r>
-        <w:rPr>
-          <w:lang w:val="hu-HU"/>
-        </w:rPr>
-        <w:t>), "veszély"))</w:t>
+        <w:t xml:space="preserve">  ?subject ?predicate ?object .</w:t>
+      </w:r>
+    </w:p>
+    <w:p>
+      <w:pPr>
+        <w:jc w:val="both"/>
+        <w:rPr>
+          <w:lang w:val="hu-HU"/>
+        </w:rPr>
+      </w:pPr>
+      <w:r>
+        <w:rPr>
+          <w:lang w:val="hu-HU"/>
+        </w:rPr>
+        <w:t xml:space="preserve">  FILTER(CONTAINS(STR(?object), "veszély"))</w:t>
       </w:r>
     </w:p>
     <w:p>
@@ -1836,7 +1409,6 @@
         </w:rPr>
         <w:t xml:space="preserve"> </w:t>
       </w:r>
-      <w:proofErr w:type="spellStart"/>
       <w:r>
         <w:rPr>
           <w:lang w:val="hu-HU"/>
@@ -1847,14 +1419,7 @@
         <w:rPr>
           <w:lang w:val="hu-HU"/>
         </w:rPr>
-        <w:t>.config</w:t>
-      </w:r>
-      <w:proofErr w:type="spellEnd"/>
-      <w:r>
-        <w:rPr>
-          <w:lang w:val="hu-HU"/>
-        </w:rPr>
-        <w:t xml:space="preserve"> fájlon keresztül lehet konfigurálni</w:t>
+        <w:t>.config fájlon keresztül lehet konfigurálni</w:t>
       </w:r>
       <w:r>
         <w:rPr>
@@ -1880,65 +1445,35 @@
         <w:rPr>
           <w:lang w:val="hu-HU"/>
         </w:rPr>
-        <w:t>[</w:t>
-      </w:r>
-      <w:proofErr w:type="spellStart"/>
-      <w:r>
-        <w:rPr>
-          <w:lang w:val="hu-HU"/>
-        </w:rPr>
-        <w:t>Files</w:t>
-      </w:r>
-      <w:proofErr w:type="spellEnd"/>
-      <w:r>
-        <w:rPr>
-          <w:lang w:val="hu-HU"/>
-        </w:rPr>
-        <w:t>]</w:t>
-      </w:r>
-    </w:p>
-    <w:p>
-      <w:pPr>
-        <w:jc w:val="both"/>
-        <w:rPr>
-          <w:lang w:val="hu-HU"/>
-        </w:rPr>
-      </w:pPr>
-      <w:proofErr w:type="spellStart"/>
-      <w:r>
-        <w:rPr>
-          <w:lang w:val="hu-HU"/>
-        </w:rPr>
-        <w:t>input_file</w:t>
-      </w:r>
-      <w:proofErr w:type="spellEnd"/>
-      <w:r>
-        <w:rPr>
-          <w:lang w:val="hu-HU"/>
-        </w:rPr>
-        <w:t xml:space="preserve"> = input_text.txt</w:t>
-      </w:r>
-    </w:p>
-    <w:p>
-      <w:pPr>
-        <w:jc w:val="both"/>
-        <w:rPr>
-          <w:lang w:val="hu-HU"/>
-        </w:rPr>
-      </w:pPr>
-      <w:proofErr w:type="spellStart"/>
-      <w:r>
-        <w:rPr>
-          <w:lang w:val="hu-HU"/>
-        </w:rPr>
-        <w:t>output_file</w:t>
-      </w:r>
-      <w:proofErr w:type="spellEnd"/>
-      <w:r>
-        <w:rPr>
-          <w:lang w:val="hu-HU"/>
-        </w:rPr>
-        <w:t xml:space="preserve"> = hf2.rdf</w:t>
+        <w:t>[Files]</w:t>
+      </w:r>
+    </w:p>
+    <w:p>
+      <w:pPr>
+        <w:jc w:val="both"/>
+        <w:rPr>
+          <w:lang w:val="hu-HU"/>
+        </w:rPr>
+      </w:pPr>
+      <w:r>
+        <w:rPr>
+          <w:lang w:val="hu-HU"/>
+        </w:rPr>
+        <w:t>input_file = input_text.txt</w:t>
+      </w:r>
+    </w:p>
+    <w:p>
+      <w:pPr>
+        <w:jc w:val="both"/>
+        <w:rPr>
+          <w:lang w:val="hu-HU"/>
+        </w:rPr>
+      </w:pPr>
+      <w:r>
+        <w:rPr>
+          <w:lang w:val="hu-HU"/>
+        </w:rPr>
+        <w:t>output_file = hf2.rdf</w:t>
       </w:r>
     </w:p>
     <w:p>
@@ -1966,77 +1501,7 @@
         <w:rPr>
           <w:lang w:val="hu-HU"/>
         </w:rPr>
-        <w:t xml:space="preserve">input fájl a </w:t>
-      </w:r>
-      <w:proofErr w:type="spellStart"/>
-      <w:r>
-        <w:rPr>
-          <w:lang w:val="hu-HU"/>
-        </w:rPr>
-        <w:t>parsolandó</w:t>
-      </w:r>
-      <w:proofErr w:type="spellEnd"/>
-      <w:r>
-        <w:rPr>
-          <w:lang w:val="hu-HU"/>
-        </w:rPr>
-        <w:t xml:space="preserve"> szöveget tartalmazza </w:t>
-      </w:r>
-      <w:proofErr w:type="spellStart"/>
-      <w:r>
-        <w:rPr>
-          <w:lang w:val="hu-HU"/>
-        </w:rPr>
-        <w:t>raw</w:t>
-      </w:r>
-      <w:proofErr w:type="spellEnd"/>
-      <w:r>
-        <w:rPr>
-          <w:lang w:val="hu-HU"/>
-        </w:rPr>
-        <w:t xml:space="preserve"> </w:t>
-      </w:r>
-      <w:proofErr w:type="spellStart"/>
-      <w:r>
-        <w:rPr>
-          <w:lang w:val="hu-HU"/>
-        </w:rPr>
-        <w:t>txt</w:t>
-      </w:r>
-      <w:proofErr w:type="spellEnd"/>
-      <w:r>
-        <w:rPr>
-          <w:lang w:val="hu-HU"/>
-        </w:rPr>
-        <w:t xml:space="preserve"> formátumban, az output fájl pedig az </w:t>
-      </w:r>
-      <w:proofErr w:type="spellStart"/>
-      <w:r>
-        <w:rPr>
-          <w:lang w:val="hu-HU"/>
-        </w:rPr>
-        <w:t>rdf</w:t>
-      </w:r>
-      <w:proofErr w:type="spellEnd"/>
-      <w:r>
-        <w:rPr>
-          <w:lang w:val="hu-HU"/>
-        </w:rPr>
-        <w:t xml:space="preserve"> </w:t>
-      </w:r>
-      <w:proofErr w:type="spellStart"/>
-      <w:r>
-        <w:rPr>
-          <w:lang w:val="hu-HU"/>
-        </w:rPr>
-        <w:t>xml</w:t>
-      </w:r>
-      <w:proofErr w:type="spellEnd"/>
-      <w:r>
-        <w:rPr>
-          <w:lang w:val="hu-HU"/>
-        </w:rPr>
-        <w:t xml:space="preserve"> fájl helyét specifikálja (ha a felhasználó azt külön manuálisan is fel szeretné használni).</w:t>
+        <w:t>input fájl a parsolandó szöveget tartalmazza raw txt formátumban, az output fájl pedig az rdf xml fájl helyét specifikálja (ha a felhasználó azt külön manuálisan is fel szeretné használni).</w:t>
       </w:r>
     </w:p>
     <w:p>
@@ -2076,21 +1541,7 @@
         <w:rPr>
           <w:lang w:val="hu-HU"/>
         </w:rPr>
-        <w:t xml:space="preserve"> elindítva az alkalmazás már el is készíti az </w:t>
-      </w:r>
-      <w:proofErr w:type="spellStart"/>
-      <w:r>
-        <w:rPr>
-          <w:lang w:val="hu-HU"/>
-        </w:rPr>
-        <w:t>rdf</w:t>
-      </w:r>
-      <w:proofErr w:type="spellEnd"/>
-      <w:r>
-        <w:rPr>
-          <w:lang w:val="hu-HU"/>
-        </w:rPr>
-        <w:t xml:space="preserve"> hármasokat, azokat a konzolra is kinyomtatja. Az output fájlt is automatikusan elmenti. Ezután a „</w:t>
+        <w:t xml:space="preserve"> elindítva az alkalmazás már el is készíti az rdf hármasokat, azokat a konzolra is kinyomtatja. Az output fájlt is automatikusan elmenti. Ezután a „</w:t>
       </w:r>
       <w:r>
         <w:rPr>
@@ -2103,21 +1554,7 @@
         <w:rPr>
           <w:lang w:val="hu-HU"/>
         </w:rPr>
-        <w:t xml:space="preserve">&gt;” jel után tudunk </w:t>
-      </w:r>
-      <w:proofErr w:type="spellStart"/>
-      <w:r>
-        <w:rPr>
-          <w:lang w:val="hu-HU"/>
-        </w:rPr>
-        <w:t>SparQL</w:t>
-      </w:r>
-      <w:proofErr w:type="spellEnd"/>
-      <w:r>
-        <w:rPr>
-          <w:lang w:val="hu-HU"/>
-        </w:rPr>
-        <w:t xml:space="preserve"> parancsokat kiadni, melyekre az outputot formázás nélkül kiírja az alkalmazás. Példa futás közben:</w:t>
+        <w:t>&gt;” jel után tudunk SparQL parancsokat kiadni, melyekre az outputot formázás nélkül kiírja az alkalmazás. Példa futás közben:</w:t>
       </w:r>
     </w:p>
     <w:p>
@@ -2220,111 +1657,27 @@
         <w:rPr>
           <w:lang w:val="hu-HU"/>
         </w:rPr>
-        <w:t xml:space="preserve"> csatoltam egy új, </w:t>
-      </w:r>
-      <w:proofErr w:type="spellStart"/>
-      <w:r>
-        <w:rPr>
-          <w:lang w:val="hu-HU"/>
-        </w:rPr>
-        <w:t>view</w:t>
-      </w:r>
-      <w:proofErr w:type="spellEnd"/>
-      <w:r>
-        <w:rPr>
-          <w:lang w:val="hu-HU"/>
-        </w:rPr>
-        <w:t xml:space="preserve"> réteghez az alkalmazásban, amely az app.py-ban található. A webes interfészhez a </w:t>
-      </w:r>
-      <w:proofErr w:type="spellStart"/>
-      <w:r>
-        <w:rPr>
-          <w:lang w:val="hu-HU"/>
-        </w:rPr>
-        <w:t>python</w:t>
-      </w:r>
-      <w:proofErr w:type="spellEnd"/>
-      <w:r>
-        <w:rPr>
-          <w:lang w:val="hu-HU"/>
-        </w:rPr>
-        <w:t xml:space="preserve"> „Flash” könyvtárát használtam fel</w:t>
-      </w:r>
-      <w:r>
-        <w:rPr>
-          <w:lang w:val="hu-HU"/>
-        </w:rPr>
-        <w:t xml:space="preserve">, ehhez a </w:t>
-      </w:r>
-      <w:proofErr w:type="spellStart"/>
-      <w:r>
-        <w:rPr>
-          <w:lang w:val="hu-HU"/>
-        </w:rPr>
-        <w:t>html</w:t>
-      </w:r>
-      <w:proofErr w:type="spellEnd"/>
-      <w:r>
-        <w:rPr>
-          <w:lang w:val="hu-HU"/>
-        </w:rPr>
-        <w:t xml:space="preserve"> </w:t>
-      </w:r>
-      <w:proofErr w:type="spellStart"/>
-      <w:r>
-        <w:rPr>
-          <w:lang w:val="hu-HU"/>
-        </w:rPr>
-        <w:t>template</w:t>
-      </w:r>
-      <w:proofErr w:type="spellEnd"/>
-      <w:r>
-        <w:rPr>
-          <w:lang w:val="hu-HU"/>
-        </w:rPr>
-        <w:t xml:space="preserve"> a ./</w:t>
-      </w:r>
-      <w:proofErr w:type="spellStart"/>
-      <w:r>
-        <w:rPr>
-          <w:lang w:val="hu-HU"/>
-        </w:rPr>
-        <w:t>templates</w:t>
-      </w:r>
-      <w:proofErr w:type="spellEnd"/>
-      <w:r>
-        <w:rPr>
-          <w:lang w:val="hu-HU"/>
-        </w:rPr>
-        <w:t>/query.html fájlban található.</w:t>
-      </w:r>
-    </w:p>
-    <w:p>
-      <w:pPr>
-        <w:jc w:val="both"/>
-        <w:rPr>
-          <w:lang w:val="hu-HU"/>
-        </w:rPr>
-      </w:pPr>
-      <w:r>
-        <w:rPr>
-          <w:lang w:val="hu-HU"/>
-        </w:rPr>
-        <w:t xml:space="preserve">Az alkalmazás (app.py) elindítása után a konzol kiírja, hogy milyen </w:t>
-      </w:r>
-      <w:proofErr w:type="spellStart"/>
-      <w:r>
-        <w:rPr>
-          <w:lang w:val="hu-HU"/>
-        </w:rPr>
-        <w:t>porton</w:t>
-      </w:r>
-      <w:proofErr w:type="spellEnd"/>
-      <w:r>
-        <w:rPr>
-          <w:lang w:val="hu-HU"/>
-        </w:rPr>
-        <w:t xml:space="preserve"> fut a webalkalmazás.</w:t>
+        <w:t xml:space="preserve"> csatoltam egy új, view réteghez az alkalmazásban, amely az app.py-ban található. A webes interfészhez a python „Flash” könyvtárát használtam fel</w:t>
+      </w:r>
+      <w:r>
+        <w:rPr>
+          <w:lang w:val="hu-HU"/>
+        </w:rPr>
+        <w:t>, ehhez a html template a ./templates/query.html fájlban található.</w:t>
+      </w:r>
+    </w:p>
+    <w:p>
+      <w:pPr>
+        <w:jc w:val="both"/>
+        <w:rPr>
+          <w:lang w:val="hu-HU"/>
+        </w:rPr>
+      </w:pPr>
+      <w:r>
+        <w:rPr>
+          <w:lang w:val="hu-HU"/>
+        </w:rPr>
+        <w:t>Az alkalmazás (app.py) elindítása után a konzol kiírja, hogy milyen porton fut a webalkalmazás.</w:t>
       </w:r>
       <w:r>
         <w:rPr>
@@ -2342,6 +1695,7 @@
       </w:pPr>
       <w:r>
         <w:rPr>
+          <w:noProof/>
           <w:lang w:val="hu-HU"/>
         </w:rPr>
         <w:drawing>
@@ -2404,6 +1758,7 @@
       </w:pPr>
       <w:r>
         <w:rPr>
+          <w:noProof/>
           <w:lang w:val="hu-HU"/>
         </w:rPr>
         <w:drawing>
@@ -2462,63 +1817,17 @@
         </w:rPr>
         <w:t xml:space="preserve"> Látható, hogy az ékezetes karaktereket is jól kezeli, ez a „</w:t>
       </w:r>
-      <w:proofErr w:type="spellStart"/>
-      <w:proofErr w:type="gramStart"/>
       <w:r>
         <w:rPr>
           <w:lang w:val="hu-HU"/>
         </w:rPr>
         <w:t>urllib.parse</w:t>
       </w:r>
-      <w:proofErr w:type="spellEnd"/>
-      <w:proofErr w:type="gramEnd"/>
-      <w:r>
-        <w:rPr>
-          <w:lang w:val="hu-HU"/>
-        </w:rPr>
-        <w:t xml:space="preserve">” </w:t>
-      </w:r>
-      <w:proofErr w:type="spellStart"/>
-      <w:r>
-        <w:rPr>
-          <w:lang w:val="hu-HU"/>
-        </w:rPr>
-        <w:t>python</w:t>
-      </w:r>
-      <w:proofErr w:type="spellEnd"/>
-      <w:r>
-        <w:rPr>
-          <w:lang w:val="hu-HU"/>
-        </w:rPr>
-        <w:t xml:space="preserve"> modul </w:t>
-      </w:r>
-      <w:proofErr w:type="spellStart"/>
-      <w:r>
-        <w:rPr>
-          <w:lang w:val="hu-HU"/>
-        </w:rPr>
-        <w:t>quote</w:t>
-      </w:r>
-      <w:proofErr w:type="spellEnd"/>
-      <w:r>
-        <w:rPr>
-          <w:lang w:val="hu-HU"/>
-        </w:rPr>
-        <w:t xml:space="preserve">() és </w:t>
-      </w:r>
-      <w:proofErr w:type="spellStart"/>
-      <w:r>
-        <w:rPr>
-          <w:lang w:val="hu-HU"/>
-        </w:rPr>
-        <w:t>unquote</w:t>
-      </w:r>
-      <w:proofErr w:type="spellEnd"/>
-      <w:r>
-        <w:rPr>
-          <w:lang w:val="hu-HU"/>
-        </w:rPr>
-        <w:t>() függvényének köszönhető az app.py modulban.</w:t>
+      <w:r>
+        <w:rPr>
+          <w:lang w:val="hu-HU"/>
+        </w:rPr>
+        <w:t>” python modul quote() és unquote() függvényének köszönhető az app.py modulban.</w:t>
       </w:r>
     </w:p>
     <w:p>
@@ -2548,35 +1857,7 @@
         <w:rPr>
           <w:lang w:val="hu-HU"/>
         </w:rPr>
-        <w:t xml:space="preserve">A webes felület használata egyszerű, a három mező bármelyikébe írhatunk szöveget, és ha az adott szerepben talál azonos </w:t>
-      </w:r>
-      <w:proofErr w:type="spellStart"/>
-      <w:r>
-        <w:rPr>
-          <w:lang w:val="hu-HU"/>
-        </w:rPr>
-        <w:t>kifezejezést</w:t>
-      </w:r>
-      <w:proofErr w:type="spellEnd"/>
-      <w:r>
-        <w:rPr>
-          <w:lang w:val="hu-HU"/>
-        </w:rPr>
-        <w:t xml:space="preserve"> az </w:t>
-      </w:r>
-      <w:proofErr w:type="spellStart"/>
-      <w:r>
-        <w:rPr>
-          <w:lang w:val="hu-HU"/>
-        </w:rPr>
-        <w:t>rdf</w:t>
-      </w:r>
-      <w:proofErr w:type="spellEnd"/>
-      <w:r>
-        <w:rPr>
-          <w:lang w:val="hu-HU"/>
-        </w:rPr>
-        <w:t>-hármasok közt, kiírja a találatokat.</w:t>
+        <w:t>A webes felület használata egyszerű, a három mező bármelyikébe írhatunk szöveget, és ha az adott szerepben talál azonos kifezejezést az rdf-hármasok közt, kiírja a találatokat.</w:t>
       </w:r>
     </w:p>
     <w:p>
@@ -2602,6 +1883,7 @@
       </w:pPr>
       <w:r>
         <w:rPr>
+          <w:noProof/>
           <w:lang w:val="hu-HU"/>
         </w:rPr>
         <w:drawing>
@@ -2664,6 +1946,7 @@
       </w:pPr>
       <w:r>
         <w:rPr>
+          <w:noProof/>
           <w:lang w:val="hu-HU"/>
         </w:rPr>
         <w:drawing>
@@ -2726,6 +2009,7 @@
       </w:pPr>
       <w:r>
         <w:rPr>
+          <w:noProof/>
           <w:lang w:val="hu-HU"/>
         </w:rPr>
         <w:lastRenderedPageBreak/>
@@ -2792,21 +2076,7 @@
         <w:rPr>
           <w:lang w:val="hu-HU"/>
         </w:rPr>
-        <w:t xml:space="preserve">A házifeladat keretében összeállítottam egy olyan alkalmazást, mely integrált megoldást nyújt magyar nyelvű szövegekből RDF hármasok előállítására, illetve azok azonnali használatára automatikusan adatbázisként. Az alkalmazás lehetővé teszi a generált hármasokból történő lekérdezést </w:t>
-      </w:r>
-      <w:proofErr w:type="spellStart"/>
-      <w:r>
-        <w:rPr>
-          <w:lang w:val="hu-HU"/>
-        </w:rPr>
-        <w:t>SparQL</w:t>
-      </w:r>
-      <w:proofErr w:type="spellEnd"/>
-      <w:r>
-        <w:rPr>
-          <w:lang w:val="hu-HU"/>
-        </w:rPr>
-        <w:t xml:space="preserve"> segítségével, valamint a webes felületen keresztül anélkül is. Az alkalmazás grafikus felülete kényelmes lehetőséget biztosít információk kinyerésére, és a magyar nyelv</w:t>
+        <w:t>A házifeladat keretében összeállítottam egy olyan alkalmazást, mely integrált megoldást nyújt magyar nyelvű szövegekből RDF hármasok előállítására, illetve azok azonnali használatára automatikusan adatbázisként. Az alkalmazás lehetővé teszi a generált hármasokból történő lekérdezést SparQL segítségével, valamint a webes felületen keresztül anélkül is. Az alkalmazás grafikus felülete kényelmes lehetőséget biztosít információk kinyerésére, és a magyar nyelv</w:t>
       </w:r>
       <w:r>
         <w:rPr>

</xml_diff>